<commit_message>
object oriented programming section notes included full
</commit_message>
<xml_diff>
--- a/Front-End Notes/FreeCodeCamp - Javascript.docx
+++ b/Front-End Notes/FreeCodeCamp - Javascript.docx
@@ -10698,25 +10698,33 @@
       <w:pPr>
         <w:pStyle w:val="Normal"/>
         <w:rPr>
-          <w:rFonts w:ascii="Liberation Serif" w:hAnsi="Liberation Serif"/>
-        </w:rPr>
-      </w:pPr>
-      <w:r>
-        <w:rPr>
           <w:rStyle w:val="SourceText"/>
           <w:rFonts w:ascii="Droid Sans Mono;Courier New;monospace;Droid Sans Fallback" w:hAnsi="Droid Sans Mono;Courier New;monospace;Droid Sans Fallback"/>
+          <w:b w:val="false"/>
           <w:b w:val="false"/>
           <w:color w:val="008000"/>
           <w:sz w:val="21"/>
           <w:highlight w:val="yellow"/>
         </w:rPr>
-        <w:t>// Modify the code below this line</w:t>
+      </w:pPr>
+      <w:r>
+        <w:rPr/>
       </w:r>
     </w:p>
     <w:p>
       <w:pPr>
         <w:pStyle w:val="Normal"/>
         <w:spacing w:lineRule="atLeast" w:line="285"/>
+        <w:rPr>
+          <w:rFonts w:ascii="Droid Sans Mono;Courier New;monospace;Droid Sans Fallback" w:hAnsi="Droid Sans Mono;Courier New;monospace;Droid Sans Fallback"/>
+          <w:b w:val="false"/>
+          <w:b w:val="false"/>
+          <w:color w:val="000000"/>
+          <w:sz w:val="21"/>
+          <w:highlight w:val="yellow"/>
+        </w:rPr>
+      </w:pPr>
+      <w:r>
         <w:rPr>
           <w:rFonts w:ascii="Droid Sans Mono;Courier New;monospace;Droid Sans Fallback" w:hAnsi="Droid Sans Mono;Courier New;monospace;Droid Sans Fallback"/>
           <w:b w:val="false"/>
@@ -10724,7 +10732,32 @@
           <w:sz w:val="21"/>
           <w:highlight w:val="yellow"/>
         </w:rPr>
-      </w:pPr>
+        <w:t>Dog.prototype = {</w:t>
+      </w:r>
+    </w:p>
+    <w:p>
+      <w:pPr>
+        <w:pStyle w:val="Normal"/>
+        <w:spacing w:lineRule="atLeast" w:line="285"/>
+        <w:rPr>
+          <w:rFonts w:ascii="Droid Sans Mono;Courier New;monospace;Droid Sans Fallback" w:hAnsi="Droid Sans Mono;Courier New;monospace;Droid Sans Fallback"/>
+          <w:b w:val="false"/>
+          <w:b w:val="false"/>
+          <w:color w:val="000000"/>
+          <w:sz w:val="21"/>
+          <w:highlight w:val="yellow"/>
+        </w:rPr>
+      </w:pPr>
+      <w:r>
+        <w:rPr>
+          <w:rFonts w:ascii="Droid Sans Mono;Courier New;monospace;Droid Sans Fallback" w:hAnsi="Droid Sans Mono;Courier New;monospace;Droid Sans Fallback"/>
+          <w:b w:val="false"/>
+          <w:color w:val="0000FF"/>
+          <w:sz w:val="21"/>
+          <w:highlight w:val="yellow"/>
+        </w:rPr>
+        <w:t>constructor</w:t>
+      </w:r>
       <w:r>
         <w:rPr>
           <w:rFonts w:ascii="Droid Sans Mono;Courier New;monospace;Droid Sans Fallback" w:hAnsi="Droid Sans Mono;Courier New;monospace;Droid Sans Fallback"/>
@@ -10733,13 +10766,23 @@
           <w:sz w:val="21"/>
           <w:highlight w:val="yellow"/>
         </w:rPr>
-        <w:t>Dog.prototype = {</w:t>
+        <w:t>: Dog,</w:t>
       </w:r>
     </w:p>
     <w:p>
       <w:pPr>
         <w:pStyle w:val="Normal"/>
         <w:spacing w:lineRule="atLeast" w:line="285"/>
+        <w:rPr>
+          <w:rFonts w:ascii="Droid Sans Mono;Courier New;monospace;Droid Sans Fallback" w:hAnsi="Droid Sans Mono;Courier New;monospace;Droid Sans Fallback"/>
+          <w:b w:val="false"/>
+          <w:b w:val="false"/>
+          <w:color w:val="000000"/>
+          <w:sz w:val="21"/>
+          <w:highlight w:val="yellow"/>
+        </w:rPr>
+      </w:pPr>
+      <w:r>
         <w:rPr>
           <w:rFonts w:ascii="Droid Sans Mono;Courier New;monospace;Droid Sans Fallback" w:hAnsi="Droid Sans Mono;Courier New;monospace;Droid Sans Fallback"/>
           <w:b w:val="false"/>
@@ -10747,7 +10790,52 @@
           <w:sz w:val="21"/>
           <w:highlight w:val="yellow"/>
         </w:rPr>
-      </w:pPr>
+        <w:t xml:space="preserve">numLegs: </w:t>
+      </w:r>
+      <w:r>
+        <w:rPr>
+          <w:rFonts w:ascii="Droid Sans Mono;Courier New;monospace;Droid Sans Fallback" w:hAnsi="Droid Sans Mono;Courier New;monospace;Droid Sans Fallback"/>
+          <w:b w:val="false"/>
+          <w:color w:val="09885A"/>
+          <w:sz w:val="21"/>
+          <w:highlight w:val="yellow"/>
+        </w:rPr>
+        <w:t>2</w:t>
+      </w:r>
+      <w:r>
+        <w:rPr>
+          <w:rFonts w:ascii="Droid Sans Mono;Courier New;monospace;Droid Sans Fallback" w:hAnsi="Droid Sans Mono;Courier New;monospace;Droid Sans Fallback"/>
+          <w:b w:val="false"/>
+          <w:color w:val="000000"/>
+          <w:sz w:val="21"/>
+          <w:highlight w:val="yellow"/>
+        </w:rPr>
+        <w:t xml:space="preserve">, </w:t>
+      </w:r>
+    </w:p>
+    <w:p>
+      <w:pPr>
+        <w:pStyle w:val="Normal"/>
+        <w:spacing w:lineRule="atLeast" w:line="285"/>
+        <w:rPr>
+          <w:rFonts w:ascii="Droid Sans Mono;Courier New;monospace;Droid Sans Fallback" w:hAnsi="Droid Sans Mono;Courier New;monospace;Droid Sans Fallback"/>
+          <w:b w:val="false"/>
+          <w:b w:val="false"/>
+          <w:color w:val="000000"/>
+          <w:sz w:val="21"/>
+          <w:highlight w:val="yellow"/>
+        </w:rPr>
+      </w:pPr>
+      <w:r>
+        <w:rPr>
+          <w:rFonts w:ascii="Droid Sans Mono;Courier New;monospace;Droid Sans Fallback" w:hAnsi="Droid Sans Mono;Courier New;monospace;Droid Sans Fallback"/>
+          <w:b w:val="false"/>
+          <w:color w:val="000000"/>
+          <w:sz w:val="21"/>
+          <w:highlight w:val="yellow"/>
+        </w:rPr>
+        <w:t xml:space="preserve">eat: </w:t>
+      </w:r>
       <w:r>
         <w:rPr>
           <w:rFonts w:ascii="Droid Sans Mono;Courier New;monospace;Droid Sans Fallback" w:hAnsi="Droid Sans Mono;Courier New;monospace;Droid Sans Fallback"/>
@@ -10756,7 +10844,7 @@
           <w:sz w:val="21"/>
           <w:highlight w:val="yellow"/>
         </w:rPr>
-        <w:t>constructor</w:t>
+        <w:t>function</w:t>
       </w:r>
       <w:r>
         <w:rPr>
@@ -10766,13 +10854,23 @@
           <w:sz w:val="21"/>
           <w:highlight w:val="yellow"/>
         </w:rPr>
-        <w:t>: Dog,</w:t>
+        <w:t>() {</w:t>
       </w:r>
     </w:p>
     <w:p>
       <w:pPr>
         <w:pStyle w:val="Normal"/>
         <w:spacing w:lineRule="atLeast" w:line="285"/>
+        <w:rPr>
+          <w:rFonts w:ascii="Droid Sans Mono;Courier New;monospace;Droid Sans Fallback" w:hAnsi="Droid Sans Mono;Courier New;monospace;Droid Sans Fallback"/>
+          <w:b w:val="false"/>
+          <w:b w:val="false"/>
+          <w:color w:val="000000"/>
+          <w:sz w:val="21"/>
+          <w:highlight w:val="yellow"/>
+        </w:rPr>
+      </w:pPr>
+      <w:r>
         <w:rPr>
           <w:rFonts w:ascii="Droid Sans Mono;Courier New;monospace;Droid Sans Fallback" w:hAnsi="Droid Sans Mono;Courier New;monospace;Droid Sans Fallback"/>
           <w:b w:val="false"/>
@@ -10780,7 +10878,18 @@
           <w:sz w:val="21"/>
           <w:highlight w:val="yellow"/>
         </w:rPr>
-      </w:pPr>
+        <w:t>console.log(</w:t>
+      </w:r>
+      <w:r>
+        <w:rPr>
+          <w:rFonts w:ascii="Droid Sans Mono;Courier New;monospace;Droid Sans Fallback" w:hAnsi="Droid Sans Mono;Courier New;monospace;Droid Sans Fallback"/>
+          <w:b w:val="false"/>
+          <w:color w:val="A31515"/>
+          <w:sz w:val="21"/>
+          <w:highlight w:val="yellow"/>
+        </w:rPr>
+        <w:t>"nom nom nom"</w:t>
+      </w:r>
       <w:r>
         <w:rPr>
           <w:rFonts w:ascii="Droid Sans Mono;Courier New;monospace;Droid Sans Fallback" w:hAnsi="Droid Sans Mono;Courier New;monospace;Droid Sans Fallback"/>
@@ -10789,18 +10898,22 @@
           <w:sz w:val="21"/>
           <w:highlight w:val="yellow"/>
         </w:rPr>
-        <w:t xml:space="preserve">numLegs: </w:t>
-      </w:r>
-      <w:r>
+        <w:t xml:space="preserve">); </w:t>
+      </w:r>
+    </w:p>
+    <w:p>
+      <w:pPr>
+        <w:pStyle w:val="Normal"/>
+        <w:spacing w:lineRule="atLeast" w:line="285"/>
         <w:rPr>
           <w:rFonts w:ascii="Droid Sans Mono;Courier New;monospace;Droid Sans Fallback" w:hAnsi="Droid Sans Mono;Courier New;monospace;Droid Sans Fallback"/>
           <w:b w:val="false"/>
-          <w:color w:val="09885A"/>
+          <w:b w:val="false"/>
+          <w:color w:val="000000"/>
           <w:sz w:val="21"/>
           <w:highlight w:val="yellow"/>
         </w:rPr>
-        <w:t>2</w:t>
-      </w:r>
+      </w:pPr>
       <w:r>
         <w:rPr>
           <w:rFonts w:ascii="Droid Sans Mono;Courier New;monospace;Droid Sans Fallback" w:hAnsi="Droid Sans Mono;Courier New;monospace;Droid Sans Fallback"/>
@@ -10809,13 +10922,23 @@
           <w:sz w:val="21"/>
           <w:highlight w:val="yellow"/>
         </w:rPr>
-        <w:t xml:space="preserve">, </w:t>
+        <w:t xml:space="preserve">}, </w:t>
       </w:r>
     </w:p>
     <w:p>
       <w:pPr>
         <w:pStyle w:val="Normal"/>
         <w:spacing w:lineRule="atLeast" w:line="285"/>
+        <w:rPr>
+          <w:rFonts w:ascii="Droid Sans Mono;Courier New;monospace;Droid Sans Fallback" w:hAnsi="Droid Sans Mono;Courier New;monospace;Droid Sans Fallback"/>
+          <w:b w:val="false"/>
+          <w:b w:val="false"/>
+          <w:color w:val="000000"/>
+          <w:sz w:val="21"/>
+          <w:highlight w:val="yellow"/>
+        </w:rPr>
+      </w:pPr>
+      <w:r>
         <w:rPr>
           <w:rFonts w:ascii="Droid Sans Mono;Courier New;monospace;Droid Sans Fallback" w:hAnsi="Droid Sans Mono;Courier New;monospace;Droid Sans Fallback"/>
           <w:b w:val="false"/>
@@ -10823,7 +10946,18 @@
           <w:sz w:val="21"/>
           <w:highlight w:val="yellow"/>
         </w:rPr>
-      </w:pPr>
+        <w:t xml:space="preserve">describe: </w:t>
+      </w:r>
+      <w:r>
+        <w:rPr>
+          <w:rFonts w:ascii="Droid Sans Mono;Courier New;monospace;Droid Sans Fallback" w:hAnsi="Droid Sans Mono;Courier New;monospace;Droid Sans Fallback"/>
+          <w:b w:val="false"/>
+          <w:color w:val="0000FF"/>
+          <w:sz w:val="21"/>
+          <w:highlight w:val="yellow"/>
+        </w:rPr>
+        <w:t>function</w:t>
+      </w:r>
       <w:r>
         <w:rPr>
           <w:rFonts w:ascii="Droid Sans Mono;Courier New;monospace;Droid Sans Fallback" w:hAnsi="Droid Sans Mono;Courier New;monospace;Droid Sans Fallback"/>
@@ -10832,7 +10966,51 @@
           <w:sz w:val="21"/>
           <w:highlight w:val="yellow"/>
         </w:rPr>
-        <w:t xml:space="preserve">eat: </w:t>
+        <w:t>() {</w:t>
+      </w:r>
+    </w:p>
+    <w:p>
+      <w:pPr>
+        <w:pStyle w:val="Normal"/>
+        <w:spacing w:lineRule="atLeast" w:line="285"/>
+        <w:rPr>
+          <w:rFonts w:ascii="Droid Sans Mono;Courier New;monospace;Droid Sans Fallback" w:hAnsi="Droid Sans Mono;Courier New;monospace;Droid Sans Fallback"/>
+          <w:b w:val="false"/>
+          <w:b w:val="false"/>
+          <w:color w:val="000000"/>
+          <w:sz w:val="21"/>
+          <w:highlight w:val="yellow"/>
+        </w:rPr>
+      </w:pPr>
+      <w:r>
+        <w:rPr>
+          <w:rFonts w:ascii="Droid Sans Mono;Courier New;monospace;Droid Sans Fallback" w:hAnsi="Droid Sans Mono;Courier New;monospace;Droid Sans Fallback"/>
+          <w:b w:val="false"/>
+          <w:color w:val="000000"/>
+          <w:sz w:val="21"/>
+          <w:highlight w:val="yellow"/>
+        </w:rPr>
+        <w:t>console.log(</w:t>
+      </w:r>
+      <w:r>
+        <w:rPr>
+          <w:rFonts w:ascii="Droid Sans Mono;Courier New;monospace;Droid Sans Fallback" w:hAnsi="Droid Sans Mono;Courier New;monospace;Droid Sans Fallback"/>
+          <w:b w:val="false"/>
+          <w:color w:val="A31515"/>
+          <w:sz w:val="21"/>
+          <w:highlight w:val="yellow"/>
+        </w:rPr>
+        <w:t>"My name is "</w:t>
+      </w:r>
+      <w:r>
+        <w:rPr>
+          <w:rFonts w:ascii="Droid Sans Mono;Courier New;monospace;Droid Sans Fallback" w:hAnsi="Droid Sans Mono;Courier New;monospace;Droid Sans Fallback"/>
+          <w:b w:val="false"/>
+          <w:color w:val="000000"/>
+          <w:sz w:val="21"/>
+          <w:highlight w:val="yellow"/>
+        </w:rPr>
+        <w:t xml:space="preserve"> + </w:t>
       </w:r>
       <w:r>
         <w:rPr>
@@ -10842,7 +11020,7 @@
           <w:sz w:val="21"/>
           <w:highlight w:val="yellow"/>
         </w:rPr>
-        <w:t>function</w:t>
+        <w:t>this</w:t>
       </w:r>
       <w:r>
         <w:rPr>
@@ -10852,13 +11030,23 @@
           <w:sz w:val="21"/>
           <w:highlight w:val="yellow"/>
         </w:rPr>
-        <w:t>() {</w:t>
+        <w:t xml:space="preserve">.name); </w:t>
       </w:r>
     </w:p>
     <w:p>
       <w:pPr>
         <w:pStyle w:val="Normal"/>
         <w:spacing w:lineRule="atLeast" w:line="285"/>
+        <w:rPr>
+          <w:rFonts w:ascii="Droid Sans Mono;Courier New;monospace;Droid Sans Fallback" w:hAnsi="Droid Sans Mono;Courier New;monospace;Droid Sans Fallback"/>
+          <w:b w:val="false"/>
+          <w:b w:val="false"/>
+          <w:color w:val="000000"/>
+          <w:sz w:val="21"/>
+          <w:highlight w:val="yellow"/>
+        </w:rPr>
+      </w:pPr>
+      <w:r>
         <w:rPr>
           <w:rFonts w:ascii="Droid Sans Mono;Courier New;monospace;Droid Sans Fallback" w:hAnsi="Droid Sans Mono;Courier New;monospace;Droid Sans Fallback"/>
           <w:b w:val="false"/>
@@ -10866,6 +11054,21 @@
           <w:sz w:val="21"/>
           <w:highlight w:val="yellow"/>
         </w:rPr>
+        <w:t>}</w:t>
+      </w:r>
+    </w:p>
+    <w:p>
+      <w:pPr>
+        <w:pStyle w:val="Normal"/>
+        <w:spacing w:lineRule="atLeast" w:line="285"/>
+        <w:rPr>
+          <w:rFonts w:ascii="Droid Sans Mono;Courier New;monospace;Droid Sans Fallback" w:hAnsi="Droid Sans Mono;Courier New;monospace;Droid Sans Fallback"/>
+          <w:b w:val="false"/>
+          <w:b w:val="false"/>
+          <w:color w:val="000000"/>
+          <w:sz w:val="21"/>
+          <w:highlight w:val="yellow"/>
+        </w:rPr>
       </w:pPr>
       <w:r>
         <w:rPr>
@@ -10875,201 +11078,6 @@
           <w:sz w:val="21"/>
           <w:highlight w:val="yellow"/>
         </w:rPr>
-        <w:t>console.log(</w:t>
-      </w:r>
-      <w:r>
-        <w:rPr>
-          <w:rFonts w:ascii="Droid Sans Mono;Courier New;monospace;Droid Sans Fallback" w:hAnsi="Droid Sans Mono;Courier New;monospace;Droid Sans Fallback"/>
-          <w:b w:val="false"/>
-          <w:color w:val="A31515"/>
-          <w:sz w:val="21"/>
-          <w:highlight w:val="yellow"/>
-        </w:rPr>
-        <w:t>"nom nom nom"</w:t>
-      </w:r>
-      <w:r>
-        <w:rPr>
-          <w:rFonts w:ascii="Droid Sans Mono;Courier New;monospace;Droid Sans Fallback" w:hAnsi="Droid Sans Mono;Courier New;monospace;Droid Sans Fallback"/>
-          <w:b w:val="false"/>
-          <w:color w:val="000000"/>
-          <w:sz w:val="21"/>
-          <w:highlight w:val="yellow"/>
-        </w:rPr>
-        <w:t xml:space="preserve">); </w:t>
-      </w:r>
-    </w:p>
-    <w:p>
-      <w:pPr>
-        <w:pStyle w:val="Normal"/>
-        <w:spacing w:lineRule="atLeast" w:line="285"/>
-        <w:rPr>
-          <w:rFonts w:ascii="Droid Sans Mono;Courier New;monospace;Droid Sans Fallback" w:hAnsi="Droid Sans Mono;Courier New;monospace;Droid Sans Fallback"/>
-          <w:b w:val="false"/>
-          <w:color w:val="000000"/>
-          <w:sz w:val="21"/>
-          <w:highlight w:val="yellow"/>
-        </w:rPr>
-      </w:pPr>
-      <w:r>
-        <w:rPr>
-          <w:rFonts w:ascii="Droid Sans Mono;Courier New;monospace;Droid Sans Fallback" w:hAnsi="Droid Sans Mono;Courier New;monospace;Droid Sans Fallback"/>
-          <w:b w:val="false"/>
-          <w:color w:val="000000"/>
-          <w:sz w:val="21"/>
-          <w:highlight w:val="yellow"/>
-        </w:rPr>
-        <w:t xml:space="preserve">}, </w:t>
-      </w:r>
-    </w:p>
-    <w:p>
-      <w:pPr>
-        <w:pStyle w:val="Normal"/>
-        <w:spacing w:lineRule="atLeast" w:line="285"/>
-        <w:rPr>
-          <w:rFonts w:ascii="Droid Sans Mono;Courier New;monospace;Droid Sans Fallback" w:hAnsi="Droid Sans Mono;Courier New;monospace;Droid Sans Fallback"/>
-          <w:b w:val="false"/>
-          <w:color w:val="000000"/>
-          <w:sz w:val="21"/>
-          <w:highlight w:val="yellow"/>
-        </w:rPr>
-      </w:pPr>
-      <w:r>
-        <w:rPr>
-          <w:rFonts w:ascii="Droid Sans Mono;Courier New;monospace;Droid Sans Fallback" w:hAnsi="Droid Sans Mono;Courier New;monospace;Droid Sans Fallback"/>
-          <w:b w:val="false"/>
-          <w:color w:val="000000"/>
-          <w:sz w:val="21"/>
-          <w:highlight w:val="yellow"/>
-        </w:rPr>
-        <w:t xml:space="preserve">describe: </w:t>
-      </w:r>
-      <w:r>
-        <w:rPr>
-          <w:rFonts w:ascii="Droid Sans Mono;Courier New;monospace;Droid Sans Fallback" w:hAnsi="Droid Sans Mono;Courier New;monospace;Droid Sans Fallback"/>
-          <w:b w:val="false"/>
-          <w:color w:val="0000FF"/>
-          <w:sz w:val="21"/>
-          <w:highlight w:val="yellow"/>
-        </w:rPr>
-        <w:t>function</w:t>
-      </w:r>
-      <w:r>
-        <w:rPr>
-          <w:rFonts w:ascii="Droid Sans Mono;Courier New;monospace;Droid Sans Fallback" w:hAnsi="Droid Sans Mono;Courier New;monospace;Droid Sans Fallback"/>
-          <w:b w:val="false"/>
-          <w:color w:val="000000"/>
-          <w:sz w:val="21"/>
-          <w:highlight w:val="yellow"/>
-        </w:rPr>
-        <w:t>() {</w:t>
-      </w:r>
-    </w:p>
-    <w:p>
-      <w:pPr>
-        <w:pStyle w:val="Normal"/>
-        <w:spacing w:lineRule="atLeast" w:line="285"/>
-        <w:rPr>
-          <w:rFonts w:ascii="Droid Sans Mono;Courier New;monospace;Droid Sans Fallback" w:hAnsi="Droid Sans Mono;Courier New;monospace;Droid Sans Fallback"/>
-          <w:b w:val="false"/>
-          <w:color w:val="000000"/>
-          <w:sz w:val="21"/>
-          <w:highlight w:val="yellow"/>
-        </w:rPr>
-      </w:pPr>
-      <w:r>
-        <w:rPr>
-          <w:rFonts w:ascii="Droid Sans Mono;Courier New;monospace;Droid Sans Fallback" w:hAnsi="Droid Sans Mono;Courier New;monospace;Droid Sans Fallback"/>
-          <w:b w:val="false"/>
-          <w:color w:val="000000"/>
-          <w:sz w:val="21"/>
-          <w:highlight w:val="yellow"/>
-        </w:rPr>
-        <w:t>console.log(</w:t>
-      </w:r>
-      <w:r>
-        <w:rPr>
-          <w:rFonts w:ascii="Droid Sans Mono;Courier New;monospace;Droid Sans Fallback" w:hAnsi="Droid Sans Mono;Courier New;monospace;Droid Sans Fallback"/>
-          <w:b w:val="false"/>
-          <w:color w:val="A31515"/>
-          <w:sz w:val="21"/>
-          <w:highlight w:val="yellow"/>
-        </w:rPr>
-        <w:t>"My name is "</w:t>
-      </w:r>
-      <w:r>
-        <w:rPr>
-          <w:rFonts w:ascii="Droid Sans Mono;Courier New;monospace;Droid Sans Fallback" w:hAnsi="Droid Sans Mono;Courier New;monospace;Droid Sans Fallback"/>
-          <w:b w:val="false"/>
-          <w:color w:val="000000"/>
-          <w:sz w:val="21"/>
-          <w:highlight w:val="yellow"/>
-        </w:rPr>
-        <w:t xml:space="preserve"> + </w:t>
-      </w:r>
-      <w:r>
-        <w:rPr>
-          <w:rFonts w:ascii="Droid Sans Mono;Courier New;monospace;Droid Sans Fallback" w:hAnsi="Droid Sans Mono;Courier New;monospace;Droid Sans Fallback"/>
-          <w:b w:val="false"/>
-          <w:color w:val="0000FF"/>
-          <w:sz w:val="21"/>
-          <w:highlight w:val="yellow"/>
-        </w:rPr>
-        <w:t>this</w:t>
-      </w:r>
-      <w:r>
-        <w:rPr>
-          <w:rFonts w:ascii="Droid Sans Mono;Courier New;monospace;Droid Sans Fallback" w:hAnsi="Droid Sans Mono;Courier New;monospace;Droid Sans Fallback"/>
-          <w:b w:val="false"/>
-          <w:color w:val="000000"/>
-          <w:sz w:val="21"/>
-          <w:highlight w:val="yellow"/>
-        </w:rPr>
-        <w:t xml:space="preserve">.name); </w:t>
-      </w:r>
-    </w:p>
-    <w:p>
-      <w:pPr>
-        <w:pStyle w:val="Normal"/>
-        <w:spacing w:lineRule="atLeast" w:line="285"/>
-        <w:rPr>
-          <w:rFonts w:ascii="Droid Sans Mono;Courier New;monospace;Droid Sans Fallback" w:hAnsi="Droid Sans Mono;Courier New;monospace;Droid Sans Fallback"/>
-          <w:b w:val="false"/>
-          <w:color w:val="000000"/>
-          <w:sz w:val="21"/>
-          <w:highlight w:val="yellow"/>
-        </w:rPr>
-      </w:pPr>
-      <w:r>
-        <w:rPr>
-          <w:rFonts w:ascii="Droid Sans Mono;Courier New;monospace;Droid Sans Fallback" w:hAnsi="Droid Sans Mono;Courier New;monospace;Droid Sans Fallback"/>
-          <w:b w:val="false"/>
-          <w:color w:val="000000"/>
-          <w:sz w:val="21"/>
-          <w:highlight w:val="yellow"/>
-        </w:rPr>
-        <w:t>}</w:t>
-      </w:r>
-    </w:p>
-    <w:p>
-      <w:pPr>
-        <w:pStyle w:val="Normal"/>
-        <w:spacing w:lineRule="atLeast" w:line="285"/>
-        <w:rPr>
-          <w:rFonts w:ascii="Droid Sans Mono;Courier New;monospace;Droid Sans Fallback" w:hAnsi="Droid Sans Mono;Courier New;monospace;Droid Sans Fallback"/>
-          <w:b w:val="false"/>
-          <w:color w:val="000000"/>
-          <w:sz w:val="21"/>
-          <w:highlight w:val="yellow"/>
-        </w:rPr>
-      </w:pPr>
-      <w:r>
-        <w:rPr>
-          <w:rFonts w:ascii="Droid Sans Mono;Courier New;monospace;Droid Sans Fallback" w:hAnsi="Droid Sans Mono;Courier New;monospace;Droid Sans Fallback"/>
-          <w:b w:val="false"/>
-          <w:color w:val="000000"/>
-          <w:sz w:val="21"/>
-          <w:highlight w:val="yellow"/>
-        </w:rPr>
         <w:t>};</w:t>
       </w:r>
     </w:p>
@@ -12431,15 +12439,750 @@
         </w:rPr>
       </w:pPr>
       <w:r>
-        <w:rPr/>
-      </w:r>
-    </w:p>
-    <w:p>
-      <w:pPr>
-        <w:pStyle w:val="TextBody"/>
-        <w:rPr>
-          <w:rStyle w:val="SourceText"/>
+        <w:rPr>
+          <w:b w:val="false"/>
+          <w:bCs w:val="false"/>
+        </w:rPr>
+      </w:r>
+    </w:p>
+    <w:p>
+      <w:pPr>
+        <w:pStyle w:val="TextBody"/>
+        <w:rPr>
           <w:rFonts w:ascii="Liberation Serif" w:hAnsi="Liberation Serif"/>
+        </w:rPr>
+      </w:pPr>
+      <w:r>
+        <w:rPr>
+          <w:rStyle w:val="SourceText"/>
+          <w:b/>
+          <w:bCs/>
+        </w:rPr>
+        <w:t>Mixin</w:t>
+      </w:r>
+    </w:p>
+    <w:p>
+      <w:pPr>
+        <w:pStyle w:val="TextBody"/>
+        <w:rPr>
+          <w:rFonts w:ascii="Liberation Serif" w:hAnsi="Liberation Serif"/>
+        </w:rPr>
+      </w:pPr>
+      <w:r>
+        <w:rPr>
+          <w:rStyle w:val="SourceText"/>
+          <w:b w:val="false"/>
+          <w:bCs w:val="false"/>
+        </w:rPr>
+        <w:t>However, there are cases when inheritance is not the best solution. Inheritance does not work well for unrelated objects like Bird and Airplane. They can both fly, but a Bird is not a type of Airplane and vice versa.</w:t>
+      </w:r>
+    </w:p>
+    <w:p>
+      <w:pPr>
+        <w:pStyle w:val="TextBody"/>
+        <w:rPr/>
+      </w:pPr>
+      <w:r>
+        <w:rPr/>
+        <w:t xml:space="preserve">For unrelated objects, it's better to use </w:t>
+      </w:r>
+      <w:r>
+        <w:rPr>
+          <w:rStyle w:val="SourceText"/>
+        </w:rPr>
+        <w:t>mixins</w:t>
+      </w:r>
+      <w:r>
+        <w:rPr/>
+        <w:t xml:space="preserve">. </w:t>
+      </w:r>
+    </w:p>
+    <w:p>
+      <w:pPr>
+        <w:pStyle w:val="TextBody"/>
+        <w:rPr>
+          <w:rFonts w:ascii="Liberation Serif" w:hAnsi="Liberation Serif"/>
+        </w:rPr>
+      </w:pPr>
+      <w:r>
+        <w:rPr>
+          <w:rStyle w:val="SourceText"/>
+          <w:b w:val="false"/>
+          <w:bCs w:val="false"/>
+        </w:rPr>
+        <w:t>A mixin allows other objects to use a collection of functions.</w:t>
+      </w:r>
+    </w:p>
+    <w:p>
+      <w:pPr>
+        <w:pStyle w:val="Quotations"/>
+        <w:spacing w:before="0" w:after="283"/>
+        <w:rPr/>
+      </w:pPr>
+      <w:r>
+        <w:rPr/>
+        <w:t>let flyMixin = function(obj) {</w:t>
+        <w:br/>
+        <w:t>  obj.fly = function() {</w:t>
+        <w:br/>
+        <w:t>    console.log("Flying, wooosh!");</w:t>
+        <w:br/>
+        <w:t>  }</w:t>
+        <w:br/>
+        <w:t>};</w:t>
+      </w:r>
+    </w:p>
+    <w:p>
+      <w:pPr>
+        <w:pStyle w:val="TextBody"/>
+        <w:spacing w:before="0" w:after="283"/>
+        <w:rPr/>
+      </w:pPr>
+      <w:r>
+        <w:rPr/>
+        <w:t xml:space="preserve">The </w:t>
+      </w:r>
+      <w:r>
+        <w:rPr>
+          <w:rStyle w:val="SourceText"/>
+        </w:rPr>
+        <w:t>flyMixin</w:t>
+      </w:r>
+      <w:r>
+        <w:rPr/>
+        <w:t xml:space="preserve"> takes any object and gives it the </w:t>
+      </w:r>
+      <w:r>
+        <w:rPr>
+          <w:rStyle w:val="SourceText"/>
+        </w:rPr>
+        <w:t>fly</w:t>
+      </w:r>
+      <w:r>
+        <w:rPr/>
+        <w:t xml:space="preserve"> method.</w:t>
+      </w:r>
+    </w:p>
+    <w:p>
+      <w:pPr>
+        <w:pStyle w:val="Quotations"/>
+        <w:spacing w:before="0" w:after="283"/>
+        <w:rPr/>
+      </w:pPr>
+      <w:r>
+        <w:rPr/>
+        <w:t>let bird = {</w:t>
+        <w:br/>
+        <w:t>  name: "Donald",</w:t>
+        <w:br/>
+        <w:t>  numLegs: 2</w:t>
+        <w:br/>
+        <w:t>};</w:t>
+        <w:br/>
+        <w:br/>
+        <w:t>let plane = {</w:t>
+        <w:br/>
+        <w:t>  model: "777",</w:t>
+        <w:br/>
+        <w:t>  numPassengers: 524</w:t>
+        <w:br/>
+        <w:t>};</w:t>
+        <w:br/>
+        <w:br/>
+        <w:t>flyMixin(bird);</w:t>
+        <w:br/>
+        <w:t>flyMixin(plane);</w:t>
+      </w:r>
+    </w:p>
+    <w:p>
+      <w:pPr>
+        <w:pStyle w:val="Quotations"/>
+        <w:spacing w:before="0" w:after="283"/>
+        <w:rPr>
+          <w:b/>
+          <w:b/>
+          <w:bCs/>
+        </w:rPr>
+      </w:pPr>
+      <w:r>
+        <w:rPr>
+          <w:b/>
+          <w:bCs/>
+        </w:rPr>
+        <w:t>Closure to Access Private Values</w:t>
+      </w:r>
+    </w:p>
+    <w:p>
+      <w:pPr>
+        <w:pStyle w:val="TextBody"/>
+        <w:spacing w:before="0" w:after="283"/>
+        <w:rPr>
+          <w:b/>
+          <w:b/>
+          <w:bCs/>
+        </w:rPr>
+      </w:pPr>
+      <w:r>
+        <w:rPr>
+          <w:rStyle w:val="SourceText"/>
+          <w:b w:val="false"/>
+          <w:bCs w:val="false"/>
+        </w:rPr>
+        <w:t>bird</w:t>
+      </w:r>
+      <w:r>
+        <w:rPr>
+          <w:b w:val="false"/>
+          <w:bCs w:val="false"/>
+        </w:rPr>
+        <w:t xml:space="preserve"> had a public property </w:t>
+      </w:r>
+      <w:r>
+        <w:rPr>
+          <w:rStyle w:val="SourceText"/>
+          <w:b w:val="false"/>
+          <w:bCs w:val="false"/>
+        </w:rPr>
+        <w:t>name</w:t>
+      </w:r>
+      <w:r>
+        <w:rPr>
+          <w:b w:val="false"/>
+          <w:bCs w:val="false"/>
+        </w:rPr>
+        <w:t xml:space="preserve">. It is considered public because it can be accessed and changed outside of </w:t>
+      </w:r>
+      <w:r>
+        <w:rPr>
+          <w:rStyle w:val="SourceText"/>
+          <w:b w:val="false"/>
+          <w:bCs w:val="false"/>
+        </w:rPr>
+        <w:t>bird</w:t>
+      </w:r>
+      <w:r>
+        <w:rPr>
+          <w:b w:val="false"/>
+          <w:bCs w:val="false"/>
+        </w:rPr>
+        <w:t>'s definition.</w:t>
+      </w:r>
+    </w:p>
+    <w:p>
+      <w:pPr>
+        <w:pStyle w:val="Quotations"/>
+        <w:spacing w:before="0" w:after="283"/>
+        <w:rPr/>
+      </w:pPr>
+      <w:r>
+        <w:rPr/>
+        <w:t>bird.name = "Duffy";</w:t>
+      </w:r>
+    </w:p>
+    <w:p>
+      <w:pPr>
+        <w:pStyle w:val="TextBody"/>
+        <w:rPr/>
+      </w:pPr>
+      <w:r>
+        <w:rPr/>
+        <w:t xml:space="preserve">Therefore, any part of your code can easily change the name of </w:t>
+      </w:r>
+      <w:r>
+        <w:rPr>
+          <w:rStyle w:val="SourceText"/>
+        </w:rPr>
+        <w:t>bird</w:t>
+      </w:r>
+      <w:r>
+        <w:rPr/>
+        <w:t xml:space="preserve"> to any value. Think about things like passwords and bank accounts being easily changeable by any part of your codebase. That could cause a lot of issues.</w:t>
+      </w:r>
+    </w:p>
+    <w:p>
+      <w:pPr>
+        <w:pStyle w:val="TextBody"/>
+        <w:rPr/>
+      </w:pPr>
+      <w:r>
+        <w:rPr/>
+        <w:t>The simplest way to make properties private is by creating a variable within the constructor function. This changes the scope of that variable to be within the constructor function versus available globally. This way, the property can only be accessed and changed by methods also within the constructor function.</w:t>
+      </w:r>
+    </w:p>
+    <w:p>
+      <w:pPr>
+        <w:pStyle w:val="Quotations"/>
+        <w:spacing w:before="0" w:after="283"/>
+        <w:rPr/>
+      </w:pPr>
+      <w:r>
+        <w:rPr/>
+        <w:t>function Bird() {</w:t>
+        <w:br/>
+        <w:t> </w:t>
+      </w:r>
+      <w:r>
+        <w:rPr>
+          <w:b/>
+          <w:bCs/>
+        </w:rPr>
+        <w:t> let hatchedEgg = 10; // private property</w:t>
+      </w:r>
+      <w:r>
+        <w:rPr/>
+        <w:br/>
+        <w:br/>
+      </w:r>
+      <w:r>
+        <w:rPr>
+          <w:b/>
+          <w:bCs/>
+        </w:rPr>
+        <w:t xml:space="preserve">  this.getHatchedEggCount = function() { </w:t>
+      </w:r>
+      <w:r>
+        <w:rPr/>
+        <w:t>// publicly available method that a bird object can use</w:t>
+        <w:br/>
+        <w:t>    return hatchedEgg;</w:t>
+        <w:br/>
+        <w:t>  };</w:t>
+        <w:br/>
+        <w:t>}</w:t>
+        <w:br/>
+        <w:t>let ducky = new Bird();</w:t>
+        <w:br/>
+        <w:t>ducky.getHatchedEggCount(); // returns 10</w:t>
+      </w:r>
+    </w:p>
+    <w:p>
+      <w:pPr>
+        <w:pStyle w:val="TextBody"/>
+        <w:rPr/>
+      </w:pPr>
+      <w:r>
+        <w:rPr/>
+        <w:t xml:space="preserve">Here </w:t>
+      </w:r>
+      <w:r>
+        <w:rPr>
+          <w:rStyle w:val="SourceText"/>
+        </w:rPr>
+        <w:t>getHachedEggCount</w:t>
+      </w:r>
+      <w:r>
+        <w:rPr/>
+        <w:t xml:space="preserve"> is a privileged method, because it has access to the private variable </w:t>
+      </w:r>
+      <w:r>
+        <w:rPr>
+          <w:rStyle w:val="SourceText"/>
+        </w:rPr>
+        <w:t>hatchedEgg</w:t>
+      </w:r>
+      <w:r>
+        <w:rPr/>
+        <w:t xml:space="preserve">. This is possible because </w:t>
+      </w:r>
+      <w:r>
+        <w:rPr>
+          <w:rStyle w:val="SourceText"/>
+        </w:rPr>
+        <w:t>hatchedEgg</w:t>
+      </w:r>
+      <w:r>
+        <w:rPr/>
+        <w:t xml:space="preserve"> is declared in the same context as </w:t>
+      </w:r>
+      <w:r>
+        <w:rPr>
+          <w:rStyle w:val="SourceText"/>
+        </w:rPr>
+        <w:t>getHachedEggCount</w:t>
+      </w:r>
+      <w:r>
+        <w:rPr/>
+        <w:t xml:space="preserve">. In JavaScript, a function always has access to the context in which it was created. This is called </w:t>
+      </w:r>
+      <w:r>
+        <w:rPr>
+          <w:rStyle w:val="SourceText"/>
+        </w:rPr>
+        <w:t>closure</w:t>
+      </w:r>
+      <w:r>
+        <w:rPr/>
+        <w:t>.</w:t>
+      </w:r>
+    </w:p>
+    <w:p>
+      <w:pPr>
+        <w:pStyle w:val="Quotations"/>
+        <w:spacing w:before="0" w:after="283"/>
+        <w:rPr>
+          <w:b/>
+          <w:b/>
+          <w:bCs/>
+        </w:rPr>
+      </w:pPr>
+      <w:r>
+        <w:rPr>
+          <w:b/>
+          <w:bCs/>
+        </w:rPr>
+        <w:t>Immediately Invoked Function Expression (IIFE)</w:t>
+      </w:r>
+    </w:p>
+    <w:p>
+      <w:pPr>
+        <w:pStyle w:val="TextBody"/>
+        <w:spacing w:before="0" w:after="283"/>
+        <w:rPr>
+          <w:b w:val="false"/>
+          <w:b w:val="false"/>
+          <w:bCs w:val="false"/>
+        </w:rPr>
+      </w:pPr>
+      <w:r>
+        <w:rPr>
+          <w:b w:val="false"/>
+          <w:bCs w:val="false"/>
+        </w:rPr>
+        <w:t>A common pattern in JavaScript is to execute a function as soon as it is declared:</w:t>
+      </w:r>
+    </w:p>
+    <w:p>
+      <w:pPr>
+        <w:pStyle w:val="Quotations"/>
+        <w:spacing w:before="0" w:after="283"/>
+        <w:rPr/>
+      </w:pPr>
+      <w:r>
+        <w:rPr/>
+        <w:t>(function () {</w:t>
+        <w:br/>
+        <w:t>  console.log("Chirp, chirp!");</w:t>
+        <w:br/>
+        <w:t>})(); // this is an anonymous function expression that executes right away</w:t>
+        <w:br/>
+        <w:t>// Outputs "Chirp, chirp!" immediately</w:t>
+      </w:r>
+    </w:p>
+    <w:p>
+      <w:pPr>
+        <w:pStyle w:val="TextBody"/>
+        <w:rPr/>
+      </w:pPr>
+      <w:r>
+        <w:rPr/>
+        <w:t xml:space="preserve">Note that the function has no name and is not stored in a variable. The two parentheses () at the end of the function expression cause it to be immediately executed or invoked. This pattern is known as an </w:t>
+      </w:r>
+      <w:r>
+        <w:rPr>
+          <w:rStyle w:val="SourceText"/>
+        </w:rPr>
+        <w:t>immediately invoked function expression</w:t>
+      </w:r>
+      <w:r>
+        <w:rPr/>
+        <w:t xml:space="preserve"> or </w:t>
+      </w:r>
+      <w:r>
+        <w:rPr>
+          <w:rStyle w:val="SourceText"/>
+        </w:rPr>
+        <w:t>IIFE</w:t>
+      </w:r>
+      <w:r>
+        <w:rPr/>
+        <w:t>.</w:t>
+      </w:r>
+    </w:p>
+    <w:p>
+      <w:pPr>
+        <w:pStyle w:val="Quotations"/>
+        <w:spacing w:before="0" w:after="283"/>
+        <w:rPr>
+          <w:b/>
+          <w:b/>
+          <w:bCs/>
+        </w:rPr>
+      </w:pPr>
+      <w:r>
+        <w:rPr>
+          <w:b/>
+          <w:bCs/>
+        </w:rPr>
+        <w:t>IIFE to create Module (to package Mixins together)</w:t>
+      </w:r>
+    </w:p>
+    <w:p>
+      <w:pPr>
+        <w:pStyle w:val="TextBody"/>
+        <w:spacing w:before="0" w:after="283"/>
+        <w:rPr>
+          <w:b/>
+          <w:b/>
+          <w:bCs/>
+        </w:rPr>
+      </w:pPr>
+      <w:r>
+        <w:rPr>
+          <w:b w:val="false"/>
+          <w:bCs w:val="false"/>
+        </w:rPr>
+        <w:t xml:space="preserve">An </w:t>
+      </w:r>
+      <w:r>
+        <w:rPr>
+          <w:rStyle w:val="SourceText"/>
+          <w:b w:val="false"/>
+          <w:bCs w:val="false"/>
+        </w:rPr>
+        <w:t>immediately invoked function expression</w:t>
+      </w:r>
+      <w:r>
+        <w:rPr>
+          <w:b w:val="false"/>
+          <w:bCs w:val="false"/>
+        </w:rPr>
+        <w:t xml:space="preserve"> (</w:t>
+      </w:r>
+      <w:r>
+        <w:rPr>
+          <w:rStyle w:val="SourceText"/>
+          <w:b w:val="false"/>
+          <w:bCs w:val="false"/>
+        </w:rPr>
+        <w:t>IIFE</w:t>
+      </w:r>
+      <w:r>
+        <w:rPr>
+          <w:b w:val="false"/>
+          <w:bCs w:val="false"/>
+        </w:rPr>
+        <w:t xml:space="preserve">) is often used to group related functionality into a single object or </w:t>
+      </w:r>
+      <w:r>
+        <w:rPr>
+          <w:rStyle w:val="SourceText"/>
+          <w:b w:val="false"/>
+          <w:bCs w:val="false"/>
+        </w:rPr>
+        <w:t>module</w:t>
+      </w:r>
+      <w:r>
+        <w:rPr>
+          <w:b w:val="false"/>
+          <w:bCs w:val="false"/>
+        </w:rPr>
+        <w:t>. For example, an earlier challenge defined two mixins:</w:t>
+      </w:r>
+    </w:p>
+    <w:p>
+      <w:pPr>
+        <w:pStyle w:val="Quotations"/>
+        <w:spacing w:before="0" w:after="283"/>
+        <w:rPr/>
+      </w:pPr>
+      <w:r>
+        <w:rPr/>
+        <w:t>function glideMixin(obj) {</w:t>
+        <w:br/>
+        <w:t>  obj.glide = function() {</w:t>
+        <w:br/>
+        <w:t>    console.log("Gliding on the water");</w:t>
+        <w:br/>
+        <w:t>  };</w:t>
+        <w:br/>
+        <w:t>}</w:t>
+        <w:br/>
+        <w:t>function flyMixin(obj) {</w:t>
+        <w:br/>
+        <w:t>  obj.fly = function() {</w:t>
+        <w:br/>
+        <w:t>    console.log("Flying, wooosh!");</w:t>
+        <w:br/>
+        <w:t>  };</w:t>
+        <w:br/>
+        <w:t>}</w:t>
+      </w:r>
+    </w:p>
+    <w:p>
+      <w:pPr>
+        <w:pStyle w:val="TextBody"/>
+        <w:rPr/>
+      </w:pPr>
+      <w:r>
+        <w:rPr/>
+        <w:t xml:space="preserve">We can group these </w:t>
+      </w:r>
+      <w:r>
+        <w:rPr>
+          <w:rStyle w:val="SourceText"/>
+        </w:rPr>
+        <w:t>mixins</w:t>
+      </w:r>
+      <w:r>
+        <w:rPr/>
+        <w:t xml:space="preserve"> into a module as follows:</w:t>
+      </w:r>
+    </w:p>
+    <w:p>
+      <w:pPr>
+        <w:pStyle w:val="Quotations"/>
+        <w:spacing w:before="0" w:after="283"/>
+        <w:rPr/>
+      </w:pPr>
+      <w:r>
+        <w:rPr/>
+        <w:t>let motionModule = (function () {</w:t>
+        <w:br/>
+        <w:t>  return {</w:t>
+        <w:br/>
+        <w:t>    glideMixin: function (obj) {</w:t>
+        <w:br/>
+        <w:t>      obj.glide = function() {</w:t>
+        <w:br/>
+        <w:t>        console.log("Gliding on the water");</w:t>
+        <w:br/>
+        <w:t>      };</w:t>
+        <w:br/>
+        <w:t>    },</w:t>
+        <w:br/>
+        <w:t>    flyMixin: function(obj) {</w:t>
+        <w:br/>
+        <w:t>      obj.fly = function() {</w:t>
+        <w:br/>
+        <w:t>        console.log("Flying, wooosh!");</w:t>
+        <w:br/>
+        <w:t>      };</w:t>
+        <w:br/>
+        <w:t>    }</w:t>
+        <w:br/>
+        <w:t>  }</w:t>
+        <w:br/>
+        <w:t>}) (); // The two parentheses cause the function to be immediately invoked</w:t>
+      </w:r>
+    </w:p>
+    <w:p>
+      <w:pPr>
+        <w:pStyle w:val="TextBody"/>
+        <w:rPr/>
+      </w:pPr>
+      <w:r>
+        <w:rPr/>
+        <w:t xml:space="preserve">Note that you have an </w:t>
+      </w:r>
+      <w:r>
+        <w:rPr>
+          <w:rStyle w:val="SourceText"/>
+        </w:rPr>
+        <w:t>immediately invoked function expression</w:t>
+      </w:r>
+      <w:r>
+        <w:rPr/>
+        <w:t xml:space="preserve"> (</w:t>
+      </w:r>
+      <w:r>
+        <w:rPr>
+          <w:rStyle w:val="SourceText"/>
+        </w:rPr>
+        <w:t>IIFE</w:t>
+      </w:r>
+      <w:r>
+        <w:rPr/>
+        <w:t xml:space="preserve">) that returns an object </w:t>
+      </w:r>
+      <w:r>
+        <w:rPr>
+          <w:rStyle w:val="SourceText"/>
+        </w:rPr>
+        <w:t>motionModule</w:t>
+      </w:r>
+      <w:r>
+        <w:rPr/>
+        <w:t xml:space="preserve">. This returned object contains all of the </w:t>
+      </w:r>
+      <w:r>
+        <w:rPr>
+          <w:rStyle w:val="SourceText"/>
+        </w:rPr>
+        <w:t>mixin</w:t>
+      </w:r>
+      <w:r>
+        <w:rPr/>
+        <w:t xml:space="preserve"> behaviors as properties of the object.</w:t>
+      </w:r>
+    </w:p>
+    <w:p>
+      <w:pPr>
+        <w:pStyle w:val="TextBody"/>
+        <w:rPr/>
+      </w:pPr>
+      <w:r>
+        <w:rPr/>
+        <w:t xml:space="preserve">The advantage of the </w:t>
+      </w:r>
+      <w:r>
+        <w:rPr>
+          <w:rStyle w:val="SourceText"/>
+        </w:rPr>
+        <w:t>module</w:t>
+      </w:r>
+      <w:r>
+        <w:rPr/>
+        <w:t xml:space="preserve"> pattern is that all of the motion behaviors can be packaged into a single object that can then be used by other parts of your code. Here is an example using it:</w:t>
+      </w:r>
+    </w:p>
+    <w:p>
+      <w:pPr>
+        <w:pStyle w:val="Quotations"/>
+        <w:spacing w:before="0" w:after="283"/>
+        <w:rPr/>
+      </w:pPr>
+      <w:r>
+        <w:rPr/>
+        <w:t>motionModule.glideMixin(duck);</w:t>
+        <w:br/>
+        <w:t>duck.glide();</w:t>
+      </w:r>
+    </w:p>
+    <w:p>
+      <w:pPr>
+        <w:pStyle w:val="Quotations"/>
+        <w:spacing w:before="0" w:after="283"/>
+        <w:rPr>
+          <w:b/>
+          <w:b/>
+          <w:bCs/>
+        </w:rPr>
+      </w:pPr>
+      <w:r>
+        <w:rPr>
+          <w:b/>
+          <w:bCs/>
+        </w:rPr>
+      </w:r>
+    </w:p>
+    <w:p>
+      <w:pPr>
+        <w:pStyle w:val="Quotations"/>
+        <w:spacing w:before="0" w:after="283"/>
+        <w:rPr/>
+      </w:pPr>
+      <w:r>
+        <w:rPr/>
+      </w:r>
+    </w:p>
+    <w:p>
+      <w:pPr>
+        <w:pStyle w:val="TextBody"/>
+        <w:rPr>
+          <w:rStyle w:val="SourceText"/>
+          <w:b w:val="false"/>
+          <w:b w:val="false"/>
+          <w:bCs w:val="false"/>
         </w:rPr>
       </w:pPr>
       <w:r>
@@ -22249,6 +22992,589 @@
       <w:bCs/>
     </w:rPr>
   </w:style>
+  <w:style w:type="character" w:styleId="ListLabel758">
+    <w:name w:val="ListLabel 758"/>
+    <w:qFormat/>
+    <w:rPr>
+      <w:rFonts w:cs="OpenSymbol"/>
+    </w:rPr>
+  </w:style>
+  <w:style w:type="character" w:styleId="ListLabel759">
+    <w:name w:val="ListLabel 759"/>
+    <w:qFormat/>
+    <w:rPr>
+      <w:rFonts w:cs="OpenSymbol"/>
+    </w:rPr>
+  </w:style>
+  <w:style w:type="character" w:styleId="ListLabel760">
+    <w:name w:val="ListLabel 760"/>
+    <w:qFormat/>
+    <w:rPr>
+      <w:rFonts w:cs="OpenSymbol"/>
+    </w:rPr>
+  </w:style>
+  <w:style w:type="character" w:styleId="ListLabel761">
+    <w:name w:val="ListLabel 761"/>
+    <w:qFormat/>
+    <w:rPr>
+      <w:rFonts w:cs="OpenSymbol"/>
+    </w:rPr>
+  </w:style>
+  <w:style w:type="character" w:styleId="ListLabel762">
+    <w:name w:val="ListLabel 762"/>
+    <w:qFormat/>
+    <w:rPr>
+      <w:rFonts w:cs="OpenSymbol"/>
+    </w:rPr>
+  </w:style>
+  <w:style w:type="character" w:styleId="ListLabel763">
+    <w:name w:val="ListLabel 763"/>
+    <w:qFormat/>
+    <w:rPr>
+      <w:rFonts w:cs="OpenSymbol"/>
+    </w:rPr>
+  </w:style>
+  <w:style w:type="character" w:styleId="ListLabel764">
+    <w:name w:val="ListLabel 764"/>
+    <w:qFormat/>
+    <w:rPr>
+      <w:rFonts w:cs="OpenSymbol"/>
+    </w:rPr>
+  </w:style>
+  <w:style w:type="character" w:styleId="ListLabel765">
+    <w:name w:val="ListLabel 765"/>
+    <w:qFormat/>
+    <w:rPr>
+      <w:rFonts w:cs="OpenSymbol"/>
+    </w:rPr>
+  </w:style>
+  <w:style w:type="character" w:styleId="ListLabel766">
+    <w:name w:val="ListLabel 766"/>
+    <w:qFormat/>
+    <w:rPr>
+      <w:rFonts w:cs="OpenSymbol"/>
+    </w:rPr>
+  </w:style>
+  <w:style w:type="character" w:styleId="ListLabel767">
+    <w:name w:val="ListLabel 767"/>
+    <w:qFormat/>
+    <w:rPr>
+      <w:rFonts w:cs="OpenSymbol"/>
+    </w:rPr>
+  </w:style>
+  <w:style w:type="character" w:styleId="ListLabel768">
+    <w:name w:val="ListLabel 768"/>
+    <w:qFormat/>
+    <w:rPr>
+      <w:rFonts w:cs="OpenSymbol"/>
+    </w:rPr>
+  </w:style>
+  <w:style w:type="character" w:styleId="ListLabel769">
+    <w:name w:val="ListLabel 769"/>
+    <w:qFormat/>
+    <w:rPr>
+      <w:rFonts w:cs="OpenSymbol"/>
+    </w:rPr>
+  </w:style>
+  <w:style w:type="character" w:styleId="ListLabel770">
+    <w:name w:val="ListLabel 770"/>
+    <w:qFormat/>
+    <w:rPr>
+      <w:rFonts w:cs="OpenSymbol"/>
+    </w:rPr>
+  </w:style>
+  <w:style w:type="character" w:styleId="ListLabel771">
+    <w:name w:val="ListLabel 771"/>
+    <w:qFormat/>
+    <w:rPr>
+      <w:rFonts w:cs="OpenSymbol"/>
+    </w:rPr>
+  </w:style>
+  <w:style w:type="character" w:styleId="ListLabel772">
+    <w:name w:val="ListLabel 772"/>
+    <w:qFormat/>
+    <w:rPr>
+      <w:rFonts w:cs="OpenSymbol"/>
+    </w:rPr>
+  </w:style>
+  <w:style w:type="character" w:styleId="ListLabel773">
+    <w:name w:val="ListLabel 773"/>
+    <w:qFormat/>
+    <w:rPr>
+      <w:rFonts w:cs="OpenSymbol"/>
+    </w:rPr>
+  </w:style>
+  <w:style w:type="character" w:styleId="ListLabel774">
+    <w:name w:val="ListLabel 774"/>
+    <w:qFormat/>
+    <w:rPr>
+      <w:rFonts w:cs="OpenSymbol"/>
+    </w:rPr>
+  </w:style>
+  <w:style w:type="character" w:styleId="ListLabel775">
+    <w:name w:val="ListLabel 775"/>
+    <w:qFormat/>
+    <w:rPr>
+      <w:rFonts w:cs="OpenSymbol"/>
+    </w:rPr>
+  </w:style>
+  <w:style w:type="character" w:styleId="ListLabel776">
+    <w:name w:val="ListLabel 776"/>
+    <w:qFormat/>
+    <w:rPr>
+      <w:rFonts w:cs="OpenSymbol"/>
+    </w:rPr>
+  </w:style>
+  <w:style w:type="character" w:styleId="ListLabel777">
+    <w:name w:val="ListLabel 777"/>
+    <w:qFormat/>
+    <w:rPr>
+      <w:rFonts w:cs="OpenSymbol"/>
+    </w:rPr>
+  </w:style>
+  <w:style w:type="character" w:styleId="ListLabel778">
+    <w:name w:val="ListLabel 778"/>
+    <w:qFormat/>
+    <w:rPr>
+      <w:rFonts w:cs="OpenSymbol"/>
+    </w:rPr>
+  </w:style>
+  <w:style w:type="character" w:styleId="ListLabel779">
+    <w:name w:val="ListLabel 779"/>
+    <w:qFormat/>
+    <w:rPr>
+      <w:rFonts w:cs="OpenSymbol"/>
+    </w:rPr>
+  </w:style>
+  <w:style w:type="character" w:styleId="ListLabel780">
+    <w:name w:val="ListLabel 780"/>
+    <w:qFormat/>
+    <w:rPr>
+      <w:rFonts w:cs="OpenSymbol"/>
+    </w:rPr>
+  </w:style>
+  <w:style w:type="character" w:styleId="ListLabel781">
+    <w:name w:val="ListLabel 781"/>
+    <w:qFormat/>
+    <w:rPr>
+      <w:rFonts w:cs="OpenSymbol"/>
+    </w:rPr>
+  </w:style>
+  <w:style w:type="character" w:styleId="ListLabel782">
+    <w:name w:val="ListLabel 782"/>
+    <w:qFormat/>
+    <w:rPr>
+      <w:rFonts w:cs="OpenSymbol"/>
+    </w:rPr>
+  </w:style>
+  <w:style w:type="character" w:styleId="ListLabel783">
+    <w:name w:val="ListLabel 783"/>
+    <w:qFormat/>
+    <w:rPr>
+      <w:rFonts w:cs="OpenSymbol"/>
+    </w:rPr>
+  </w:style>
+  <w:style w:type="character" w:styleId="ListLabel784">
+    <w:name w:val="ListLabel 784"/>
+    <w:qFormat/>
+    <w:rPr>
+      <w:rFonts w:cs="OpenSymbol"/>
+    </w:rPr>
+  </w:style>
+  <w:style w:type="character" w:styleId="ListLabel785">
+    <w:name w:val="ListLabel 785"/>
+    <w:qFormat/>
+    <w:rPr>
+      <w:rFonts w:cs="OpenSymbol"/>
+    </w:rPr>
+  </w:style>
+  <w:style w:type="character" w:styleId="ListLabel786">
+    <w:name w:val="ListLabel 786"/>
+    <w:qFormat/>
+    <w:rPr>
+      <w:rFonts w:cs="OpenSymbol"/>
+    </w:rPr>
+  </w:style>
+  <w:style w:type="character" w:styleId="ListLabel787">
+    <w:name w:val="ListLabel 787"/>
+    <w:qFormat/>
+    <w:rPr>
+      <w:rFonts w:cs="OpenSymbol"/>
+    </w:rPr>
+  </w:style>
+  <w:style w:type="character" w:styleId="ListLabel788">
+    <w:name w:val="ListLabel 788"/>
+    <w:qFormat/>
+    <w:rPr>
+      <w:rFonts w:cs="OpenSymbol"/>
+    </w:rPr>
+  </w:style>
+  <w:style w:type="character" w:styleId="ListLabel789">
+    <w:name w:val="ListLabel 789"/>
+    <w:qFormat/>
+    <w:rPr>
+      <w:rFonts w:cs="OpenSymbol"/>
+    </w:rPr>
+  </w:style>
+  <w:style w:type="character" w:styleId="ListLabel790">
+    <w:name w:val="ListLabel 790"/>
+    <w:qFormat/>
+    <w:rPr>
+      <w:rFonts w:cs="OpenSymbol"/>
+    </w:rPr>
+  </w:style>
+  <w:style w:type="character" w:styleId="ListLabel791">
+    <w:name w:val="ListLabel 791"/>
+    <w:qFormat/>
+    <w:rPr>
+      <w:rFonts w:cs="OpenSymbol"/>
+    </w:rPr>
+  </w:style>
+  <w:style w:type="character" w:styleId="ListLabel792">
+    <w:name w:val="ListLabel 792"/>
+    <w:qFormat/>
+    <w:rPr>
+      <w:rFonts w:cs="OpenSymbol"/>
+    </w:rPr>
+  </w:style>
+  <w:style w:type="character" w:styleId="ListLabel793">
+    <w:name w:val="ListLabel 793"/>
+    <w:qFormat/>
+    <w:rPr>
+      <w:rFonts w:cs="OpenSymbol"/>
+    </w:rPr>
+  </w:style>
+  <w:style w:type="character" w:styleId="ListLabel794">
+    <w:name w:val="ListLabel 794"/>
+    <w:qFormat/>
+    <w:rPr>
+      <w:rFonts w:cs="OpenSymbol"/>
+    </w:rPr>
+  </w:style>
+  <w:style w:type="character" w:styleId="ListLabel795">
+    <w:name w:val="ListLabel 795"/>
+    <w:qFormat/>
+    <w:rPr>
+      <w:rFonts w:cs="OpenSymbol"/>
+    </w:rPr>
+  </w:style>
+  <w:style w:type="character" w:styleId="ListLabel796">
+    <w:name w:val="ListLabel 796"/>
+    <w:qFormat/>
+    <w:rPr>
+      <w:rFonts w:cs="OpenSymbol"/>
+    </w:rPr>
+  </w:style>
+  <w:style w:type="character" w:styleId="ListLabel797">
+    <w:name w:val="ListLabel 797"/>
+    <w:qFormat/>
+    <w:rPr>
+      <w:rFonts w:cs="OpenSymbol"/>
+    </w:rPr>
+  </w:style>
+  <w:style w:type="character" w:styleId="ListLabel798">
+    <w:name w:val="ListLabel 798"/>
+    <w:qFormat/>
+    <w:rPr>
+      <w:rFonts w:cs="OpenSymbol"/>
+    </w:rPr>
+  </w:style>
+  <w:style w:type="character" w:styleId="ListLabel799">
+    <w:name w:val="ListLabel 799"/>
+    <w:qFormat/>
+    <w:rPr>
+      <w:rFonts w:cs="OpenSymbol"/>
+    </w:rPr>
+  </w:style>
+  <w:style w:type="character" w:styleId="ListLabel800">
+    <w:name w:val="ListLabel 800"/>
+    <w:qFormat/>
+    <w:rPr>
+      <w:rFonts w:cs="OpenSymbol"/>
+    </w:rPr>
+  </w:style>
+  <w:style w:type="character" w:styleId="ListLabel801">
+    <w:name w:val="ListLabel 801"/>
+    <w:qFormat/>
+    <w:rPr>
+      <w:rFonts w:cs="OpenSymbol"/>
+    </w:rPr>
+  </w:style>
+  <w:style w:type="character" w:styleId="ListLabel802">
+    <w:name w:val="ListLabel 802"/>
+    <w:qFormat/>
+    <w:rPr>
+      <w:rFonts w:cs="OpenSymbol"/>
+    </w:rPr>
+  </w:style>
+  <w:style w:type="character" w:styleId="ListLabel803">
+    <w:name w:val="ListLabel 803"/>
+    <w:qFormat/>
+    <w:rPr>
+      <w:rFonts w:cs="OpenSymbol"/>
+    </w:rPr>
+  </w:style>
+  <w:style w:type="character" w:styleId="ListLabel804">
+    <w:name w:val="ListLabel 804"/>
+    <w:qFormat/>
+    <w:rPr>
+      <w:rFonts w:cs="OpenSymbol"/>
+    </w:rPr>
+  </w:style>
+  <w:style w:type="character" w:styleId="ListLabel805">
+    <w:name w:val="ListLabel 805"/>
+    <w:qFormat/>
+    <w:rPr>
+      <w:rFonts w:cs="OpenSymbol"/>
+    </w:rPr>
+  </w:style>
+  <w:style w:type="character" w:styleId="ListLabel806">
+    <w:name w:val="ListLabel 806"/>
+    <w:qFormat/>
+    <w:rPr>
+      <w:rFonts w:cs="OpenSymbol"/>
+    </w:rPr>
+  </w:style>
+  <w:style w:type="character" w:styleId="ListLabel807">
+    <w:name w:val="ListLabel 807"/>
+    <w:qFormat/>
+    <w:rPr>
+      <w:rFonts w:cs="OpenSymbol"/>
+    </w:rPr>
+  </w:style>
+  <w:style w:type="character" w:styleId="ListLabel808">
+    <w:name w:val="ListLabel 808"/>
+    <w:qFormat/>
+    <w:rPr>
+      <w:rFonts w:cs="OpenSymbol"/>
+    </w:rPr>
+  </w:style>
+  <w:style w:type="character" w:styleId="ListLabel809">
+    <w:name w:val="ListLabel 809"/>
+    <w:qFormat/>
+    <w:rPr>
+      <w:rFonts w:cs="OpenSymbol"/>
+    </w:rPr>
+  </w:style>
+  <w:style w:type="character" w:styleId="ListLabel810">
+    <w:name w:val="ListLabel 810"/>
+    <w:qFormat/>
+    <w:rPr>
+      <w:rFonts w:cs="OpenSymbol"/>
+    </w:rPr>
+  </w:style>
+  <w:style w:type="character" w:styleId="ListLabel811">
+    <w:name w:val="ListLabel 811"/>
+    <w:qFormat/>
+    <w:rPr>
+      <w:rFonts w:cs="OpenSymbol"/>
+    </w:rPr>
+  </w:style>
+  <w:style w:type="character" w:styleId="ListLabel812">
+    <w:name w:val="ListLabel 812"/>
+    <w:qFormat/>
+    <w:rPr>
+      <w:rFonts w:cs="OpenSymbol"/>
+    </w:rPr>
+  </w:style>
+  <w:style w:type="character" w:styleId="ListLabel813">
+    <w:name w:val="ListLabel 813"/>
+    <w:qFormat/>
+    <w:rPr>
+      <w:rFonts w:cs="OpenSymbol"/>
+    </w:rPr>
+  </w:style>
+  <w:style w:type="character" w:styleId="ListLabel814">
+    <w:name w:val="ListLabel 814"/>
+    <w:qFormat/>
+    <w:rPr>
+      <w:rFonts w:cs="OpenSymbol"/>
+    </w:rPr>
+  </w:style>
+  <w:style w:type="character" w:styleId="ListLabel815">
+    <w:name w:val="ListLabel 815"/>
+    <w:qFormat/>
+    <w:rPr>
+      <w:rFonts w:cs="OpenSymbol"/>
+    </w:rPr>
+  </w:style>
+  <w:style w:type="character" w:styleId="ListLabel816">
+    <w:name w:val="ListLabel 816"/>
+    <w:qFormat/>
+    <w:rPr>
+      <w:rFonts w:cs="OpenSymbol"/>
+    </w:rPr>
+  </w:style>
+  <w:style w:type="character" w:styleId="ListLabel817">
+    <w:name w:val="ListLabel 817"/>
+    <w:qFormat/>
+    <w:rPr>
+      <w:rFonts w:cs="OpenSymbol"/>
+    </w:rPr>
+  </w:style>
+  <w:style w:type="character" w:styleId="ListLabel818">
+    <w:name w:val="ListLabel 818"/>
+    <w:qFormat/>
+    <w:rPr>
+      <w:rFonts w:cs="OpenSymbol"/>
+    </w:rPr>
+  </w:style>
+  <w:style w:type="character" w:styleId="ListLabel819">
+    <w:name w:val="ListLabel 819"/>
+    <w:qFormat/>
+    <w:rPr>
+      <w:rFonts w:cs="OpenSymbol"/>
+    </w:rPr>
+  </w:style>
+  <w:style w:type="character" w:styleId="ListLabel820">
+    <w:name w:val="ListLabel 820"/>
+    <w:qFormat/>
+    <w:rPr>
+      <w:rFonts w:cs="OpenSymbol"/>
+    </w:rPr>
+  </w:style>
+  <w:style w:type="character" w:styleId="ListLabel821">
+    <w:name w:val="ListLabel 821"/>
+    <w:qFormat/>
+    <w:rPr>
+      <w:rFonts w:cs="OpenSymbol"/>
+    </w:rPr>
+  </w:style>
+  <w:style w:type="character" w:styleId="ListLabel822">
+    <w:name w:val="ListLabel 822"/>
+    <w:qFormat/>
+    <w:rPr>
+      <w:rFonts w:cs="OpenSymbol"/>
+    </w:rPr>
+  </w:style>
+  <w:style w:type="character" w:styleId="ListLabel823">
+    <w:name w:val="ListLabel 823"/>
+    <w:qFormat/>
+    <w:rPr>
+      <w:rFonts w:cs="OpenSymbol"/>
+    </w:rPr>
+  </w:style>
+  <w:style w:type="character" w:styleId="ListLabel824">
+    <w:name w:val="ListLabel 824"/>
+    <w:qFormat/>
+    <w:rPr>
+      <w:rFonts w:cs="OpenSymbol"/>
+    </w:rPr>
+  </w:style>
+  <w:style w:type="character" w:styleId="ListLabel825">
+    <w:name w:val="ListLabel 825"/>
+    <w:qFormat/>
+    <w:rPr>
+      <w:rFonts w:cs="OpenSymbol"/>
+    </w:rPr>
+  </w:style>
+  <w:style w:type="character" w:styleId="ListLabel826">
+    <w:name w:val="ListLabel 826"/>
+    <w:qFormat/>
+    <w:rPr>
+      <w:rFonts w:cs="OpenSymbol"/>
+    </w:rPr>
+  </w:style>
+  <w:style w:type="character" w:styleId="ListLabel827">
+    <w:name w:val="ListLabel 827"/>
+    <w:qFormat/>
+    <w:rPr>
+      <w:rFonts w:cs="OpenSymbol"/>
+    </w:rPr>
+  </w:style>
+  <w:style w:type="character" w:styleId="ListLabel828">
+    <w:name w:val="ListLabel 828"/>
+    <w:qFormat/>
+    <w:rPr>
+      <w:rFonts w:cs="OpenSymbol"/>
+    </w:rPr>
+  </w:style>
+  <w:style w:type="character" w:styleId="ListLabel829">
+    <w:name w:val="ListLabel 829"/>
+    <w:qFormat/>
+    <w:rPr>
+      <w:rFonts w:cs="OpenSymbol"/>
+    </w:rPr>
+  </w:style>
+  <w:style w:type="character" w:styleId="ListLabel830">
+    <w:name w:val="ListLabel 830"/>
+    <w:qFormat/>
+    <w:rPr>
+      <w:rFonts w:cs="OpenSymbol"/>
+    </w:rPr>
+  </w:style>
+  <w:style w:type="character" w:styleId="ListLabel831">
+    <w:name w:val="ListLabel 831"/>
+    <w:qFormat/>
+    <w:rPr>
+      <w:rFonts w:cs="OpenSymbol"/>
+    </w:rPr>
+  </w:style>
+  <w:style w:type="character" w:styleId="ListLabel832">
+    <w:name w:val="ListLabel 832"/>
+    <w:qFormat/>
+    <w:rPr>
+      <w:rFonts w:cs="OpenSymbol"/>
+    </w:rPr>
+  </w:style>
+  <w:style w:type="character" w:styleId="ListLabel833">
+    <w:name w:val="ListLabel 833"/>
+    <w:qFormat/>
+    <w:rPr>
+      <w:rFonts w:cs="OpenSymbol"/>
+    </w:rPr>
+  </w:style>
+  <w:style w:type="character" w:styleId="ListLabel834">
+    <w:name w:val="ListLabel 834"/>
+    <w:qFormat/>
+    <w:rPr>
+      <w:rFonts w:cs="OpenSymbol"/>
+    </w:rPr>
+  </w:style>
+  <w:style w:type="character" w:styleId="ListLabel835">
+    <w:name w:val="ListLabel 835"/>
+    <w:qFormat/>
+    <w:rPr>
+      <w:rFonts w:cs="OpenSymbol"/>
+    </w:rPr>
+  </w:style>
+  <w:style w:type="character" w:styleId="ListLabel836">
+    <w:name w:val="ListLabel 836"/>
+    <w:qFormat/>
+    <w:rPr>
+      <w:rFonts w:cs="OpenSymbol"/>
+    </w:rPr>
+  </w:style>
+  <w:style w:type="character" w:styleId="ListLabel837">
+    <w:name w:val="ListLabel 837"/>
+    <w:qFormat/>
+    <w:rPr>
+      <w:rFonts w:cs="OpenSymbol"/>
+    </w:rPr>
+  </w:style>
+  <w:style w:type="character" w:styleId="ListLabel838">
+    <w:name w:val="ListLabel 838"/>
+    <w:qFormat/>
+    <w:rPr>
+      <w:rFonts w:cs="OpenSymbol"/>
+    </w:rPr>
+  </w:style>
+  <w:style w:type="character" w:styleId="ListLabel839">
+    <w:name w:val="ListLabel 839"/>
+    <w:qFormat/>
+    <w:rPr>
+      <w:color w:val="00000A"/>
+      <w:u w:val="none"/>
+    </w:rPr>
+  </w:style>
+  <w:style w:type="character" w:styleId="ListLabel840">
+    <w:name w:val="ListLabel 840"/>
+    <w:qFormat/>
+    <w:rPr>
+      <w:b/>
+      <w:bCs/>
+    </w:rPr>
+  </w:style>
   <w:style w:type="paragraph" w:styleId="Heading" w:customStyle="1">
     <w:name w:val="Heading"/>
     <w:basedOn w:val="Normal"/>

</xml_diff>

<commit_message>
more functional programming notes
</commit_message>
<xml_diff>
--- a/Front-End Notes/FreeCodeCamp - Javascript.docx
+++ b/Front-End Notes/FreeCodeCamp - Javascript.docx
@@ -4326,9 +4326,7 @@
     <w:p>
       <w:pPr>
         <w:pStyle w:val="Quotations"/>
-        <w:rPr>
-          <w:rFonts w:ascii="Liberation Serif" w:hAnsi="Liberation Serif"/>
-        </w:rPr>
+        <w:rPr/>
       </w:pPr>
       <w:r>
         <w:rPr>
@@ -4339,55 +4337,22 @@
       </w:r>
       <w:r>
         <w:rPr/>
-        <w:t xml:space="preserve"> is used to sort array, it changes the original array and typically you should do a compare function inside of it too so that it knows how you want to sort it.</w:t>
-      </w:r>
-    </w:p>
-    <w:p>
-      <w:pPr>
-        <w:pStyle w:val="Quotations"/>
-        <w:rPr>
-          <w:rFonts w:ascii="Liberation Serif" w:hAnsi="Liberation Serif"/>
-        </w:rPr>
-      </w:pPr>
-      <w:r>
-        <w:rPr/>
-        <w:t>var array = [1, 12, 21, 2];</w:t>
-        <w:br/>
-        <w:t>array.sort(function(a, b) {</w:t>
-        <w:br/>
-        <w:t>  return a - b;</w:t>
-        <w:br/>
-        <w:t>});</w:t>
-      </w:r>
-    </w:p>
-    <w:p>
-      <w:pPr>
-        <w:pStyle w:val="Quotations"/>
-        <w:rPr>
-          <w:rFonts w:ascii="Liberation Serif" w:hAnsi="Liberation Serif"/>
-        </w:rPr>
-      </w:pPr>
-      <w:r>
-        <w:rPr/>
-      </w:r>
-    </w:p>
-    <w:p>
-      <w:pPr>
-        <w:pStyle w:val="Quotations"/>
-        <w:rPr>
-          <w:rFonts w:ascii="Liberation Serif" w:hAnsi="Liberation Serif"/>
-        </w:rPr>
-      </w:pPr>
+        <w:t xml:space="preserve"> is used to sort array, it </w:t>
+      </w:r>
       <w:r>
         <w:rPr>
           <w:b/>
           <w:bCs/>
         </w:rPr>
-        <w:t>reverse method</w:t>
-      </w:r>
-      <w:r>
-        <w:rPr/>
-        <w:t xml:space="preserve"> is a method that just reverses an array, it alters the original array.</w:t>
+        <w:t>changes the original array</w:t>
+      </w:r>
+      <w:r>
+        <w:rPr/>
+        <w:t xml:space="preserve"> and typically you should do a compare function inside of it too so that it knows how you want to sort it.</w:t>
+      </w:r>
+      <w:r>
+        <w:rPr/>
+        <w:t xml:space="preserve"> </w:t>
       </w:r>
     </w:p>
     <w:p>
@@ -4399,9 +4364,23 @@
       </w:pPr>
       <w:r>
         <w:rPr/>
-        <w:t>var myArray = [1, 2, 3];</w:t>
-        <w:br/>
-        <w:t>myArray.reverse();</w:t>
+        <w:t>Note: It's encouraged to provide a callback function to specify how to sort the array items. JavaScript's default sorting method is by string Unicode point value, which may return unexpected results.</w:t>
+      </w:r>
+    </w:p>
+    <w:p>
+      <w:pPr>
+        <w:pStyle w:val="Quotations"/>
+        <w:rPr/>
+      </w:pPr>
+      <w:r>
+        <w:rPr/>
+        <w:t>var array = [1, 12, 21, 2];</w:t>
+        <w:br/>
+        <w:t>array.sort(function(a, b) {</w:t>
+        <w:br/>
+        <w:t>  return a - b;</w:t>
+        <w:br/>
+        <w:t>});</w:t>
       </w:r>
     </w:p>
     <w:p>
@@ -4427,11 +4406,72 @@
           <w:b/>
           <w:bCs/>
         </w:rPr>
+        <w:t>reverse method</w:t>
+      </w:r>
+      <w:r>
+        <w:rPr/>
+        <w:t xml:space="preserve"> is a method that just reverses an array, it alters the original array.</w:t>
+      </w:r>
+    </w:p>
+    <w:p>
+      <w:pPr>
+        <w:pStyle w:val="Quotations"/>
+        <w:rPr>
+          <w:rFonts w:ascii="Liberation Serif" w:hAnsi="Liberation Serif"/>
+        </w:rPr>
+      </w:pPr>
+      <w:r>
+        <w:rPr/>
+        <w:t>var myArray = [1, 2, 3];</w:t>
+        <w:br/>
+        <w:t>myArray.reverse();</w:t>
+      </w:r>
+    </w:p>
+    <w:p>
+      <w:pPr>
+        <w:pStyle w:val="Quotations"/>
+        <w:rPr>
+          <w:rFonts w:ascii="Liberation Serif" w:hAnsi="Liberation Serif"/>
+        </w:rPr>
+      </w:pPr>
+      <w:r>
+        <w:rPr/>
+      </w:r>
+    </w:p>
+    <w:p>
+      <w:pPr>
+        <w:pStyle w:val="Quotations"/>
+        <w:rPr/>
+      </w:pPr>
+      <w:r>
+        <w:rPr>
+          <w:b/>
+          <w:bCs/>
+        </w:rPr>
         <w:t>concat method</w:t>
       </w:r>
       <w:r>
         <w:rPr/>
         <w:t xml:space="preserve"> is a method that joins an array to the end of the first array.</w:t>
+      </w:r>
+      <w:r>
+        <w:rPr/>
+        <w:t xml:space="preserve"> </w:t>
+      </w:r>
+      <w:r>
+        <w:rPr/>
+        <w:t xml:space="preserve">Returns new array, leaving original arrays unmodified. </w:t>
+      </w:r>
+    </w:p>
+    <w:p>
+      <w:pPr>
+        <w:pStyle w:val="Quotations"/>
+        <w:rPr>
+          <w:rFonts w:ascii="Liberation Serif" w:hAnsi="Liberation Serif"/>
+        </w:rPr>
+      </w:pPr>
+      <w:r>
+        <w:rPr/>
       </w:r>
     </w:p>
     <w:p>

</xml_diff>

<commit_message>
more functional programming about using array methods
</commit_message>
<xml_diff>
--- a/Front-End Notes/FreeCodeCamp - Javascript.docx
+++ b/Front-End Notes/FreeCodeCamp - Javascript.docx
@@ -15027,6 +15027,19 @@
           <w:b/>
           <w:bCs/>
         </w:rPr>
+      </w:r>
+    </w:p>
+    <w:p>
+      <w:pPr>
+        <w:pStyle w:val="TextBody"/>
+        <w:rPr>
+          <w:rFonts w:ascii="Liberation Serif" w:hAnsi="Liberation Serif"/>
+          <w:b/>
+          <w:b/>
+          <w:bCs/>
+        </w:rPr>
+      </w:pPr>
+      <w:r>
         <w:drawing>
           <wp:anchor behindDoc="0" distT="0" distB="0" distL="0" distR="0" simplePos="0" locked="0" layoutInCell="1" allowOverlap="1" relativeHeight="2">
             <wp:simplePos x="0" y="0"/>
@@ -15072,6 +15085,39 @@
             </a:graphic>
           </wp:anchor>
         </w:drawing>
+      </w:r>
+      <w:r>
+        <w:rPr>
+          <w:rStyle w:val="SourceText"/>
+          <w:b w:val="false"/>
+          <w:bCs w:val="false"/>
+        </w:rPr>
+        <w:t>M</w:t>
+      </w:r>
+      <w:r>
+        <w:rPr>
+          <w:rStyle w:val="SourceText"/>
+          <w:b w:val="false"/>
+          <w:bCs w:val="false"/>
+        </w:rPr>
+        <w:t xml:space="preserve">ainly using array methods in functional programming, but need to be careful that the functions are immutable, otherwise use concat or slice to get a deep copy. </w:t>
+      </w:r>
+    </w:p>
+    <w:p>
+      <w:pPr>
+        <w:pStyle w:val="TextBody"/>
+        <w:rPr>
+          <w:rStyle w:val="SourceText"/>
+          <w:b w:val="false"/>
+          <w:b w:val="false"/>
+          <w:bCs w:val="false"/>
+        </w:rPr>
+      </w:pPr>
+      <w:r>
+        <w:rPr>
+          <w:b/>
+          <w:bCs/>
+        </w:rPr>
       </w:r>
     </w:p>
     <w:p>

</xml_diff>

<commit_message>
finally finished functional programming notes
</commit_message>
<xml_diff>
--- a/Front-End Notes/FreeCodeCamp - Javascript.docx
+++ b/Front-End Notes/FreeCodeCamp - Javascript.docx
@@ -4167,9 +4167,7 @@
     <w:p>
       <w:pPr>
         <w:pStyle w:val="Quotations"/>
-        <w:rPr>
-          <w:rFonts w:ascii="Liberation Serif" w:hAnsi="Liberation Serif"/>
-        </w:rPr>
+        <w:rPr/>
       </w:pPr>
       <w:r>
         <w:rPr>
@@ -4348,11 +4346,7 @@
       </w:r>
       <w:r>
         <w:rPr/>
-        <w:t xml:space="preserve"> and typically you should do a compare function inside of it too so that it knows how you want to sort it.</w:t>
-      </w:r>
-      <w:r>
-        <w:rPr/>
-        <w:t xml:space="preserve"> </w:t>
+        <w:t xml:space="preserve"> and typically you should do a compare function inside of it too so that it knows how you want to sort it. </w:t>
       </w:r>
     </w:p>
     <w:p>
@@ -4452,15 +4446,7 @@
       </w:r>
       <w:r>
         <w:rPr/>
-        <w:t xml:space="preserve"> is a method that joins an array to the end of the first array.</w:t>
-      </w:r>
-      <w:r>
-        <w:rPr/>
-        <w:t xml:space="preserve"> </w:t>
-      </w:r>
-      <w:r>
-        <w:rPr/>
-        <w:t xml:space="preserve">Returns new array, leaving original arrays unmodified. </w:t>
+        <w:t xml:space="preserve"> is a method that joins an array to the end of the first array. Returns new array, leaving original arrays unmodified. </w:t>
       </w:r>
     </w:p>
     <w:p>
@@ -4574,6 +4560,123 @@
       <w:r>
         <w:rPr/>
         <w:t>Var salad = veggies.join(“ and “);</w:t>
+      </w:r>
+    </w:p>
+    <w:p>
+      <w:pPr>
+        <w:pStyle w:val="Quotations"/>
+        <w:rPr>
+          <w:rFonts w:ascii="Liberation Serif" w:hAnsi="Liberation Serif"/>
+        </w:rPr>
+      </w:pPr>
+      <w:r>
+        <w:rPr/>
+      </w:r>
+    </w:p>
+    <w:p>
+      <w:pPr>
+        <w:pStyle w:val="TextBody"/>
+        <w:rPr>
+          <w:b w:val="false"/>
+          <w:b w:val="false"/>
+          <w:bCs w:val="false"/>
+        </w:rPr>
+      </w:pPr>
+      <w:r>
+        <w:rPr>
+          <w:rStyle w:val="SourceText"/>
+          <w:b/>
+          <w:bCs/>
+        </w:rPr>
+        <w:t>Every Method</w:t>
+      </w:r>
+      <w:r>
+        <w:rPr>
+          <w:rStyle w:val="SourceText"/>
+          <w:b w:val="false"/>
+          <w:bCs w:val="false"/>
+        </w:rPr>
+        <w:t xml:space="preserve"> works with arrays to check if </w:t>
+      </w:r>
+      <w:r>
+        <w:rPr>
+          <w:rStyle w:val="Emphasis"/>
+          <w:b w:val="false"/>
+          <w:bCs w:val="false"/>
+        </w:rPr>
+        <w:t>every</w:t>
+      </w:r>
+      <w:r>
+        <w:rPr>
+          <w:rStyle w:val="SourceText"/>
+          <w:b w:val="false"/>
+          <w:bCs w:val="false"/>
+        </w:rPr>
+        <w:t xml:space="preserve"> element passes a particular test. It returns a Boolean value - true if all values meet the criteria, false if not.</w:t>
+      </w:r>
+    </w:p>
+    <w:p>
+      <w:pPr>
+        <w:pStyle w:val="TextBody"/>
+        <w:rPr/>
+      </w:pPr>
+      <w:r>
+        <w:rPr>
+          <w:rStyle w:val="SourceText"/>
+          <w:b/>
+          <w:bCs/>
+        </w:rPr>
+        <w:t>Some Method</w:t>
+      </w:r>
+      <w:r>
+        <w:rPr>
+          <w:rStyle w:val="SourceText"/>
+          <w:b w:val="false"/>
+          <w:bCs w:val="false"/>
+        </w:rPr>
+        <w:t xml:space="preserve"> </w:t>
+      </w:r>
+      <w:r>
+        <w:rPr>
+          <w:rStyle w:val="SourceText"/>
+        </w:rPr>
+        <w:t xml:space="preserve">works with arrays to check if </w:t>
+      </w:r>
+      <w:r>
+        <w:rPr>
+          <w:rStyle w:val="Emphasis"/>
+        </w:rPr>
+        <w:t>any</w:t>
+      </w:r>
+      <w:r>
+        <w:rPr>
+          <w:rStyle w:val="SourceText"/>
+        </w:rPr>
+        <w:t xml:space="preserve"> element passes a particular test. It returns a Boolean value - </w:t>
+      </w:r>
+      <w:r>
+        <w:rPr>
+          <w:rStyle w:val="SourceText"/>
+        </w:rPr>
+        <w:t>true</w:t>
+      </w:r>
+      <w:r>
+        <w:rPr>
+          <w:rStyle w:val="SourceText"/>
+        </w:rPr>
+        <w:t xml:space="preserve"> if any of the values meet the criteria, </w:t>
+      </w:r>
+      <w:r>
+        <w:rPr>
+          <w:rStyle w:val="SourceText"/>
+        </w:rPr>
+        <w:t>false</w:t>
+      </w:r>
+      <w:r>
+        <w:rPr>
+          <w:rStyle w:val="SourceText"/>
+        </w:rPr>
+        <w:t xml:space="preserve"> if not.</w:t>
       </w:r>
     </w:p>
     <w:p>
@@ -15107,7 +15210,7 @@
       <w:pPr>
         <w:pStyle w:val="TextBody"/>
         <w:rPr>
-          <w:rStyle w:val="SourceText"/>
+          <w:rFonts w:ascii="Liberation Serif" w:hAnsi="Liberation Serif"/>
           <w:b w:val="false"/>
           <w:b w:val="false"/>
           <w:bCs w:val="false"/>
@@ -15115,17 +15218,175 @@
       </w:pPr>
       <w:r>
         <w:rPr>
+          <w:rStyle w:val="SourceText"/>
           <w:b/>
           <w:bCs/>
         </w:rPr>
-      </w:r>
-    </w:p>
-    <w:p>
-      <w:pPr>
-        <w:pStyle w:val="TextBody"/>
-        <w:rPr>
-          <w:rStyle w:val="SourceText"/>
-          <w:rFonts w:ascii="Liberation Serif" w:hAnsi="Liberation Serif"/>
+        <w:t>Currying and Partial Application</w:t>
+      </w:r>
+    </w:p>
+    <w:p>
+      <w:pPr>
+        <w:pStyle w:val="TextBody"/>
+        <w:rPr>
+          <w:rFonts w:ascii="Liberation Serif" w:hAnsi="Liberation Serif"/>
+          <w:b w:val="false"/>
+          <w:b w:val="false"/>
+          <w:bCs w:val="false"/>
+        </w:rPr>
+      </w:pPr>
+      <w:r>
+        <w:rPr>
+          <w:rStyle w:val="SourceText"/>
+          <w:b w:val="false"/>
+          <w:bCs w:val="false"/>
+        </w:rPr>
+        <w:t>The arity of a function is the number of arguments it requires. Currying a function means to convert a function of N arity into N functions of arity 1.</w:t>
+      </w:r>
+    </w:p>
+    <w:p>
+      <w:pPr>
+        <w:pStyle w:val="TextBody"/>
+        <w:rPr/>
+      </w:pPr>
+      <w:r>
+        <w:rPr/>
+        <w:t>In other words, it restructures a function so it takes one argument, then returns another function that takes the next argument, and so on.</w:t>
+      </w:r>
+    </w:p>
+    <w:p>
+      <w:pPr>
+        <w:pStyle w:val="TextBody"/>
+        <w:rPr/>
+      </w:pPr>
+      <w:r>
+        <w:rPr/>
+        <w:t>Here's an example:</w:t>
+      </w:r>
+    </w:p>
+    <w:p>
+      <w:pPr>
+        <w:pStyle w:val="Quotations"/>
+        <w:spacing w:before="0" w:after="283"/>
+        <w:rPr/>
+      </w:pPr>
+      <w:r>
+        <w:rPr/>
+        <w:t>//Un-curried function</w:t>
+        <w:br/>
+        <w:t>function unCurried(x, y) {</w:t>
+        <w:br/>
+        <w:t>  return x + y;</w:t>
+        <w:br/>
+        <w:t>}</w:t>
+        <w:br/>
+        <w:br/>
+        <w:t>//Curried function</w:t>
+        <w:br/>
+        <w:t>function curried(x) {</w:t>
+        <w:br/>
+        <w:t>  return function(y) {</w:t>
+        <w:br/>
+        <w:t>    return x + y;</w:t>
+        <w:br/>
+        <w:t>  }</w:t>
+        <w:br/>
+        <w:t>}</w:t>
+        <w:br/>
+        <w:t>curried(1)(2) // Returns 3</w:t>
+      </w:r>
+    </w:p>
+    <w:p>
+      <w:pPr>
+        <w:pStyle w:val="TextBody"/>
+        <w:rPr/>
+      </w:pPr>
+      <w:r>
+        <w:rPr/>
+        <w:t xml:space="preserve">This is useful in your program if you can't supply all the arguments to a function at one time. You can save each function call into a variable, which will hold the returned function reference that takes the next argument when it's available. Here's an example using the </w:t>
+      </w:r>
+      <w:r>
+        <w:rPr>
+          <w:rStyle w:val="SourceText"/>
+        </w:rPr>
+        <w:t>curried</w:t>
+      </w:r>
+      <w:r>
+        <w:rPr/>
+        <w:t xml:space="preserve"> function in the example above:</w:t>
+      </w:r>
+    </w:p>
+    <w:p>
+      <w:pPr>
+        <w:pStyle w:val="Quotations"/>
+        <w:spacing w:before="0" w:after="283"/>
+        <w:rPr/>
+      </w:pPr>
+      <w:r>
+        <w:rPr/>
+        <w:t>// Call a curried function in parts:</w:t>
+        <w:br/>
+        <w:t>var funcForY = curried(1);</w:t>
+        <w:br/>
+        <w:t>console.log(funcForY(2)); // Prints 3</w:t>
+      </w:r>
+    </w:p>
+    <w:p>
+      <w:pPr>
+        <w:pStyle w:val="TextBody"/>
+        <w:rPr/>
+      </w:pPr>
+      <w:r>
+        <w:rPr/>
+        <w:t xml:space="preserve">Similarly, </w:t>
+      </w:r>
+      <w:r>
+        <w:rPr>
+          <w:rStyle w:val="SourceText"/>
+        </w:rPr>
+        <w:t>partial application</w:t>
+      </w:r>
+      <w:r>
+        <w:rPr/>
+        <w:t xml:space="preserve"> can be described as applying a few arguments to a function at a time and returning another function that is applied to more arguments.</w:t>
+      </w:r>
+    </w:p>
+    <w:p>
+      <w:pPr>
+        <w:pStyle w:val="TextBody"/>
+        <w:rPr/>
+      </w:pPr>
+      <w:r>
+        <w:rPr/>
+        <w:t>Here's an example:</w:t>
+      </w:r>
+    </w:p>
+    <w:p>
+      <w:pPr>
+        <w:pStyle w:val="Quotations"/>
+        <w:spacing w:before="0" w:after="283"/>
+        <w:rPr/>
+      </w:pPr>
+      <w:r>
+        <w:rPr/>
+        <w:t>//Impartial function</w:t>
+        <w:br/>
+        <w:t>function impartial(x, y, z) {</w:t>
+        <w:br/>
+        <w:t>  return x + y + z;</w:t>
+        <w:br/>
+        <w:t>}</w:t>
+        <w:br/>
+        <w:t>var partialFn = impartial.bind(this, 1, 2);</w:t>
+        <w:br/>
+        <w:t>partialFn(10); // Returns 13</w:t>
+      </w:r>
+    </w:p>
+    <w:p>
+      <w:pPr>
+        <w:pStyle w:val="TextBody"/>
+        <w:rPr>
+          <w:rStyle w:val="SourceText"/>
           <w:b w:val="false"/>
           <w:b w:val="false"/>
           <w:bCs w:val="false"/>
@@ -28052,6 +28313,1755 @@
       <w:bCs w:val="false"/>
     </w:rPr>
   </w:style>
+  <w:style w:type="character" w:styleId="ListLabel1173">
+    <w:name w:val="ListLabel 1173"/>
+    <w:qFormat/>
+    <w:rPr>
+      <w:rFonts w:ascii="Liberation Serif" w:hAnsi="Liberation Serif" w:cs="OpenSymbol"/>
+    </w:rPr>
+  </w:style>
+  <w:style w:type="character" w:styleId="ListLabel1174">
+    <w:name w:val="ListLabel 1174"/>
+    <w:qFormat/>
+    <w:rPr>
+      <w:rFonts w:cs="OpenSymbol"/>
+    </w:rPr>
+  </w:style>
+  <w:style w:type="character" w:styleId="ListLabel1175">
+    <w:name w:val="ListLabel 1175"/>
+    <w:qFormat/>
+    <w:rPr>
+      <w:rFonts w:cs="OpenSymbol"/>
+    </w:rPr>
+  </w:style>
+  <w:style w:type="character" w:styleId="ListLabel1176">
+    <w:name w:val="ListLabel 1176"/>
+    <w:qFormat/>
+    <w:rPr>
+      <w:rFonts w:cs="OpenSymbol"/>
+    </w:rPr>
+  </w:style>
+  <w:style w:type="character" w:styleId="ListLabel1177">
+    <w:name w:val="ListLabel 1177"/>
+    <w:qFormat/>
+    <w:rPr>
+      <w:rFonts w:cs="OpenSymbol"/>
+    </w:rPr>
+  </w:style>
+  <w:style w:type="character" w:styleId="ListLabel1178">
+    <w:name w:val="ListLabel 1178"/>
+    <w:qFormat/>
+    <w:rPr>
+      <w:rFonts w:cs="OpenSymbol"/>
+    </w:rPr>
+  </w:style>
+  <w:style w:type="character" w:styleId="ListLabel1179">
+    <w:name w:val="ListLabel 1179"/>
+    <w:qFormat/>
+    <w:rPr>
+      <w:rFonts w:cs="OpenSymbol"/>
+    </w:rPr>
+  </w:style>
+  <w:style w:type="character" w:styleId="ListLabel1180">
+    <w:name w:val="ListLabel 1180"/>
+    <w:qFormat/>
+    <w:rPr>
+      <w:rFonts w:cs="OpenSymbol"/>
+    </w:rPr>
+  </w:style>
+  <w:style w:type="character" w:styleId="ListLabel1181">
+    <w:name w:val="ListLabel 1181"/>
+    <w:qFormat/>
+    <w:rPr>
+      <w:rFonts w:cs="OpenSymbol"/>
+    </w:rPr>
+  </w:style>
+  <w:style w:type="character" w:styleId="ListLabel1182">
+    <w:name w:val="ListLabel 1182"/>
+    <w:qFormat/>
+    <w:rPr>
+      <w:rFonts w:ascii="Liberation Serif" w:hAnsi="Liberation Serif" w:cs="OpenSymbol"/>
+    </w:rPr>
+  </w:style>
+  <w:style w:type="character" w:styleId="ListLabel1183">
+    <w:name w:val="ListLabel 1183"/>
+    <w:qFormat/>
+    <w:rPr>
+      <w:rFonts w:cs="OpenSymbol"/>
+    </w:rPr>
+  </w:style>
+  <w:style w:type="character" w:styleId="ListLabel1184">
+    <w:name w:val="ListLabel 1184"/>
+    <w:qFormat/>
+    <w:rPr>
+      <w:rFonts w:cs="OpenSymbol"/>
+    </w:rPr>
+  </w:style>
+  <w:style w:type="character" w:styleId="ListLabel1185">
+    <w:name w:val="ListLabel 1185"/>
+    <w:qFormat/>
+    <w:rPr>
+      <w:rFonts w:cs="OpenSymbol"/>
+    </w:rPr>
+  </w:style>
+  <w:style w:type="character" w:styleId="ListLabel1186">
+    <w:name w:val="ListLabel 1186"/>
+    <w:qFormat/>
+    <w:rPr>
+      <w:rFonts w:cs="OpenSymbol"/>
+    </w:rPr>
+  </w:style>
+  <w:style w:type="character" w:styleId="ListLabel1187">
+    <w:name w:val="ListLabel 1187"/>
+    <w:qFormat/>
+    <w:rPr>
+      <w:rFonts w:cs="OpenSymbol"/>
+    </w:rPr>
+  </w:style>
+  <w:style w:type="character" w:styleId="ListLabel1188">
+    <w:name w:val="ListLabel 1188"/>
+    <w:qFormat/>
+    <w:rPr>
+      <w:rFonts w:cs="OpenSymbol"/>
+    </w:rPr>
+  </w:style>
+  <w:style w:type="character" w:styleId="ListLabel1189">
+    <w:name w:val="ListLabel 1189"/>
+    <w:qFormat/>
+    <w:rPr>
+      <w:rFonts w:cs="OpenSymbol"/>
+    </w:rPr>
+  </w:style>
+  <w:style w:type="character" w:styleId="ListLabel1190">
+    <w:name w:val="ListLabel 1190"/>
+    <w:qFormat/>
+    <w:rPr>
+      <w:rFonts w:cs="OpenSymbol"/>
+    </w:rPr>
+  </w:style>
+  <w:style w:type="character" w:styleId="ListLabel1191">
+    <w:name w:val="ListLabel 1191"/>
+    <w:qFormat/>
+    <w:rPr>
+      <w:rFonts w:ascii="Liberation Serif" w:hAnsi="Liberation Serif" w:cs="OpenSymbol"/>
+    </w:rPr>
+  </w:style>
+  <w:style w:type="character" w:styleId="ListLabel1192">
+    <w:name w:val="ListLabel 1192"/>
+    <w:qFormat/>
+    <w:rPr>
+      <w:rFonts w:cs="OpenSymbol"/>
+    </w:rPr>
+  </w:style>
+  <w:style w:type="character" w:styleId="ListLabel1193">
+    <w:name w:val="ListLabel 1193"/>
+    <w:qFormat/>
+    <w:rPr>
+      <w:rFonts w:cs="OpenSymbol"/>
+    </w:rPr>
+  </w:style>
+  <w:style w:type="character" w:styleId="ListLabel1194">
+    <w:name w:val="ListLabel 1194"/>
+    <w:qFormat/>
+    <w:rPr>
+      <w:rFonts w:cs="OpenSymbol"/>
+    </w:rPr>
+  </w:style>
+  <w:style w:type="character" w:styleId="ListLabel1195">
+    <w:name w:val="ListLabel 1195"/>
+    <w:qFormat/>
+    <w:rPr>
+      <w:rFonts w:cs="OpenSymbol"/>
+    </w:rPr>
+  </w:style>
+  <w:style w:type="character" w:styleId="ListLabel1196">
+    <w:name w:val="ListLabel 1196"/>
+    <w:qFormat/>
+    <w:rPr>
+      <w:rFonts w:cs="OpenSymbol"/>
+    </w:rPr>
+  </w:style>
+  <w:style w:type="character" w:styleId="ListLabel1197">
+    <w:name w:val="ListLabel 1197"/>
+    <w:qFormat/>
+    <w:rPr>
+      <w:rFonts w:cs="OpenSymbol"/>
+    </w:rPr>
+  </w:style>
+  <w:style w:type="character" w:styleId="ListLabel1198">
+    <w:name w:val="ListLabel 1198"/>
+    <w:qFormat/>
+    <w:rPr>
+      <w:rFonts w:cs="OpenSymbol"/>
+    </w:rPr>
+  </w:style>
+  <w:style w:type="character" w:styleId="ListLabel1199">
+    <w:name w:val="ListLabel 1199"/>
+    <w:qFormat/>
+    <w:rPr>
+      <w:rFonts w:cs="OpenSymbol"/>
+    </w:rPr>
+  </w:style>
+  <w:style w:type="character" w:styleId="ListLabel1200">
+    <w:name w:val="ListLabel 1200"/>
+    <w:qFormat/>
+    <w:rPr>
+      <w:rFonts w:ascii="Liberation Serif" w:hAnsi="Liberation Serif" w:cs="OpenSymbol"/>
+    </w:rPr>
+  </w:style>
+  <w:style w:type="character" w:styleId="ListLabel1201">
+    <w:name w:val="ListLabel 1201"/>
+    <w:qFormat/>
+    <w:rPr>
+      <w:rFonts w:cs="OpenSymbol"/>
+    </w:rPr>
+  </w:style>
+  <w:style w:type="character" w:styleId="ListLabel1202">
+    <w:name w:val="ListLabel 1202"/>
+    <w:qFormat/>
+    <w:rPr>
+      <w:rFonts w:cs="OpenSymbol"/>
+    </w:rPr>
+  </w:style>
+  <w:style w:type="character" w:styleId="ListLabel1203">
+    <w:name w:val="ListLabel 1203"/>
+    <w:qFormat/>
+    <w:rPr>
+      <w:rFonts w:cs="OpenSymbol"/>
+    </w:rPr>
+  </w:style>
+  <w:style w:type="character" w:styleId="ListLabel1204">
+    <w:name w:val="ListLabel 1204"/>
+    <w:qFormat/>
+    <w:rPr>
+      <w:rFonts w:cs="OpenSymbol"/>
+    </w:rPr>
+  </w:style>
+  <w:style w:type="character" w:styleId="ListLabel1205">
+    <w:name w:val="ListLabel 1205"/>
+    <w:qFormat/>
+    <w:rPr>
+      <w:rFonts w:cs="OpenSymbol"/>
+    </w:rPr>
+  </w:style>
+  <w:style w:type="character" w:styleId="ListLabel1206">
+    <w:name w:val="ListLabel 1206"/>
+    <w:qFormat/>
+    <w:rPr>
+      <w:rFonts w:cs="OpenSymbol"/>
+    </w:rPr>
+  </w:style>
+  <w:style w:type="character" w:styleId="ListLabel1207">
+    <w:name w:val="ListLabel 1207"/>
+    <w:qFormat/>
+    <w:rPr>
+      <w:rFonts w:cs="OpenSymbol"/>
+    </w:rPr>
+  </w:style>
+  <w:style w:type="character" w:styleId="ListLabel1208">
+    <w:name w:val="ListLabel 1208"/>
+    <w:qFormat/>
+    <w:rPr>
+      <w:rFonts w:cs="OpenSymbol"/>
+    </w:rPr>
+  </w:style>
+  <w:style w:type="character" w:styleId="ListLabel1209">
+    <w:name w:val="ListLabel 1209"/>
+    <w:qFormat/>
+    <w:rPr>
+      <w:rFonts w:ascii="Liberation Serif" w:hAnsi="Liberation Serif" w:cs="OpenSymbol"/>
+    </w:rPr>
+  </w:style>
+  <w:style w:type="character" w:styleId="ListLabel1210">
+    <w:name w:val="ListLabel 1210"/>
+    <w:qFormat/>
+    <w:rPr>
+      <w:rFonts w:cs="OpenSymbol"/>
+    </w:rPr>
+  </w:style>
+  <w:style w:type="character" w:styleId="ListLabel1211">
+    <w:name w:val="ListLabel 1211"/>
+    <w:qFormat/>
+    <w:rPr>
+      <w:rFonts w:cs="OpenSymbol"/>
+    </w:rPr>
+  </w:style>
+  <w:style w:type="character" w:styleId="ListLabel1212">
+    <w:name w:val="ListLabel 1212"/>
+    <w:qFormat/>
+    <w:rPr>
+      <w:rFonts w:cs="OpenSymbol"/>
+    </w:rPr>
+  </w:style>
+  <w:style w:type="character" w:styleId="ListLabel1213">
+    <w:name w:val="ListLabel 1213"/>
+    <w:qFormat/>
+    <w:rPr>
+      <w:rFonts w:cs="OpenSymbol"/>
+    </w:rPr>
+  </w:style>
+  <w:style w:type="character" w:styleId="ListLabel1214">
+    <w:name w:val="ListLabel 1214"/>
+    <w:qFormat/>
+    <w:rPr>
+      <w:rFonts w:cs="OpenSymbol"/>
+    </w:rPr>
+  </w:style>
+  <w:style w:type="character" w:styleId="ListLabel1215">
+    <w:name w:val="ListLabel 1215"/>
+    <w:qFormat/>
+    <w:rPr>
+      <w:rFonts w:cs="OpenSymbol"/>
+    </w:rPr>
+  </w:style>
+  <w:style w:type="character" w:styleId="ListLabel1216">
+    <w:name w:val="ListLabel 1216"/>
+    <w:qFormat/>
+    <w:rPr>
+      <w:rFonts w:cs="OpenSymbol"/>
+    </w:rPr>
+  </w:style>
+  <w:style w:type="character" w:styleId="ListLabel1217">
+    <w:name w:val="ListLabel 1217"/>
+    <w:qFormat/>
+    <w:rPr>
+      <w:rFonts w:cs="OpenSymbol"/>
+    </w:rPr>
+  </w:style>
+  <w:style w:type="character" w:styleId="ListLabel1218">
+    <w:name w:val="ListLabel 1218"/>
+    <w:qFormat/>
+    <w:rPr>
+      <w:rFonts w:ascii="Liberation Serif" w:hAnsi="Liberation Serif" w:cs="OpenSymbol"/>
+    </w:rPr>
+  </w:style>
+  <w:style w:type="character" w:styleId="ListLabel1219">
+    <w:name w:val="ListLabel 1219"/>
+    <w:qFormat/>
+    <w:rPr>
+      <w:rFonts w:cs="OpenSymbol"/>
+    </w:rPr>
+  </w:style>
+  <w:style w:type="character" w:styleId="ListLabel1220">
+    <w:name w:val="ListLabel 1220"/>
+    <w:qFormat/>
+    <w:rPr>
+      <w:rFonts w:cs="OpenSymbol"/>
+    </w:rPr>
+  </w:style>
+  <w:style w:type="character" w:styleId="ListLabel1221">
+    <w:name w:val="ListLabel 1221"/>
+    <w:qFormat/>
+    <w:rPr>
+      <w:rFonts w:cs="OpenSymbol"/>
+    </w:rPr>
+  </w:style>
+  <w:style w:type="character" w:styleId="ListLabel1222">
+    <w:name w:val="ListLabel 1222"/>
+    <w:qFormat/>
+    <w:rPr>
+      <w:rFonts w:cs="OpenSymbol"/>
+    </w:rPr>
+  </w:style>
+  <w:style w:type="character" w:styleId="ListLabel1223">
+    <w:name w:val="ListLabel 1223"/>
+    <w:qFormat/>
+    <w:rPr>
+      <w:rFonts w:cs="OpenSymbol"/>
+    </w:rPr>
+  </w:style>
+  <w:style w:type="character" w:styleId="ListLabel1224">
+    <w:name w:val="ListLabel 1224"/>
+    <w:qFormat/>
+    <w:rPr>
+      <w:rFonts w:cs="OpenSymbol"/>
+    </w:rPr>
+  </w:style>
+  <w:style w:type="character" w:styleId="ListLabel1225">
+    <w:name w:val="ListLabel 1225"/>
+    <w:qFormat/>
+    <w:rPr>
+      <w:rFonts w:cs="OpenSymbol"/>
+    </w:rPr>
+  </w:style>
+  <w:style w:type="character" w:styleId="ListLabel1226">
+    <w:name w:val="ListLabel 1226"/>
+    <w:qFormat/>
+    <w:rPr>
+      <w:rFonts w:cs="OpenSymbol"/>
+    </w:rPr>
+  </w:style>
+  <w:style w:type="character" w:styleId="ListLabel1227">
+    <w:name w:val="ListLabel 1227"/>
+    <w:qFormat/>
+    <w:rPr>
+      <w:rFonts w:ascii="Liberation Serif" w:hAnsi="Liberation Serif" w:cs="OpenSymbol"/>
+    </w:rPr>
+  </w:style>
+  <w:style w:type="character" w:styleId="ListLabel1228">
+    <w:name w:val="ListLabel 1228"/>
+    <w:qFormat/>
+    <w:rPr>
+      <w:rFonts w:cs="OpenSymbol"/>
+    </w:rPr>
+  </w:style>
+  <w:style w:type="character" w:styleId="ListLabel1229">
+    <w:name w:val="ListLabel 1229"/>
+    <w:qFormat/>
+    <w:rPr>
+      <w:rFonts w:cs="OpenSymbol"/>
+    </w:rPr>
+  </w:style>
+  <w:style w:type="character" w:styleId="ListLabel1230">
+    <w:name w:val="ListLabel 1230"/>
+    <w:qFormat/>
+    <w:rPr>
+      <w:rFonts w:cs="OpenSymbol"/>
+    </w:rPr>
+  </w:style>
+  <w:style w:type="character" w:styleId="ListLabel1231">
+    <w:name w:val="ListLabel 1231"/>
+    <w:qFormat/>
+    <w:rPr>
+      <w:rFonts w:cs="OpenSymbol"/>
+    </w:rPr>
+  </w:style>
+  <w:style w:type="character" w:styleId="ListLabel1232">
+    <w:name w:val="ListLabel 1232"/>
+    <w:qFormat/>
+    <w:rPr>
+      <w:rFonts w:cs="OpenSymbol"/>
+    </w:rPr>
+  </w:style>
+  <w:style w:type="character" w:styleId="ListLabel1233">
+    <w:name w:val="ListLabel 1233"/>
+    <w:qFormat/>
+    <w:rPr>
+      <w:rFonts w:cs="OpenSymbol"/>
+    </w:rPr>
+  </w:style>
+  <w:style w:type="character" w:styleId="ListLabel1234">
+    <w:name w:val="ListLabel 1234"/>
+    <w:qFormat/>
+    <w:rPr>
+      <w:rFonts w:cs="OpenSymbol"/>
+    </w:rPr>
+  </w:style>
+  <w:style w:type="character" w:styleId="ListLabel1235">
+    <w:name w:val="ListLabel 1235"/>
+    <w:qFormat/>
+    <w:rPr>
+      <w:rFonts w:cs="OpenSymbol"/>
+    </w:rPr>
+  </w:style>
+  <w:style w:type="character" w:styleId="ListLabel1236">
+    <w:name w:val="ListLabel 1236"/>
+    <w:qFormat/>
+    <w:rPr>
+      <w:rFonts w:ascii="Liberation Serif" w:hAnsi="Liberation Serif" w:cs="OpenSymbol"/>
+    </w:rPr>
+  </w:style>
+  <w:style w:type="character" w:styleId="ListLabel1237">
+    <w:name w:val="ListLabel 1237"/>
+    <w:qFormat/>
+    <w:rPr>
+      <w:rFonts w:cs="OpenSymbol"/>
+    </w:rPr>
+  </w:style>
+  <w:style w:type="character" w:styleId="ListLabel1238">
+    <w:name w:val="ListLabel 1238"/>
+    <w:qFormat/>
+    <w:rPr>
+      <w:rFonts w:cs="OpenSymbol"/>
+    </w:rPr>
+  </w:style>
+  <w:style w:type="character" w:styleId="ListLabel1239">
+    <w:name w:val="ListLabel 1239"/>
+    <w:qFormat/>
+    <w:rPr>
+      <w:rFonts w:cs="OpenSymbol"/>
+    </w:rPr>
+  </w:style>
+  <w:style w:type="character" w:styleId="ListLabel1240">
+    <w:name w:val="ListLabel 1240"/>
+    <w:qFormat/>
+    <w:rPr>
+      <w:rFonts w:cs="OpenSymbol"/>
+    </w:rPr>
+  </w:style>
+  <w:style w:type="character" w:styleId="ListLabel1241">
+    <w:name w:val="ListLabel 1241"/>
+    <w:qFormat/>
+    <w:rPr>
+      <w:rFonts w:cs="OpenSymbol"/>
+    </w:rPr>
+  </w:style>
+  <w:style w:type="character" w:styleId="ListLabel1242">
+    <w:name w:val="ListLabel 1242"/>
+    <w:qFormat/>
+    <w:rPr>
+      <w:rFonts w:cs="OpenSymbol"/>
+    </w:rPr>
+  </w:style>
+  <w:style w:type="character" w:styleId="ListLabel1243">
+    <w:name w:val="ListLabel 1243"/>
+    <w:qFormat/>
+    <w:rPr>
+      <w:rFonts w:cs="OpenSymbol"/>
+    </w:rPr>
+  </w:style>
+  <w:style w:type="character" w:styleId="ListLabel1244">
+    <w:name w:val="ListLabel 1244"/>
+    <w:qFormat/>
+    <w:rPr>
+      <w:rFonts w:cs="OpenSymbol"/>
+    </w:rPr>
+  </w:style>
+  <w:style w:type="character" w:styleId="ListLabel1245">
+    <w:name w:val="ListLabel 1245"/>
+    <w:qFormat/>
+    <w:rPr>
+      <w:rFonts w:cs="OpenSymbol"/>
+    </w:rPr>
+  </w:style>
+  <w:style w:type="character" w:styleId="ListLabel1246">
+    <w:name w:val="ListLabel 1246"/>
+    <w:qFormat/>
+    <w:rPr>
+      <w:rFonts w:cs="OpenSymbol"/>
+    </w:rPr>
+  </w:style>
+  <w:style w:type="character" w:styleId="ListLabel1247">
+    <w:name w:val="ListLabel 1247"/>
+    <w:qFormat/>
+    <w:rPr>
+      <w:rFonts w:cs="OpenSymbol"/>
+    </w:rPr>
+  </w:style>
+  <w:style w:type="character" w:styleId="ListLabel1248">
+    <w:name w:val="ListLabel 1248"/>
+    <w:qFormat/>
+    <w:rPr>
+      <w:rFonts w:cs="OpenSymbol"/>
+    </w:rPr>
+  </w:style>
+  <w:style w:type="character" w:styleId="ListLabel1249">
+    <w:name w:val="ListLabel 1249"/>
+    <w:qFormat/>
+    <w:rPr>
+      <w:rFonts w:cs="OpenSymbol"/>
+    </w:rPr>
+  </w:style>
+  <w:style w:type="character" w:styleId="ListLabel1250">
+    <w:name w:val="ListLabel 1250"/>
+    <w:qFormat/>
+    <w:rPr>
+      <w:rFonts w:cs="OpenSymbol"/>
+    </w:rPr>
+  </w:style>
+  <w:style w:type="character" w:styleId="ListLabel1251">
+    <w:name w:val="ListLabel 1251"/>
+    <w:qFormat/>
+    <w:rPr>
+      <w:rFonts w:cs="OpenSymbol"/>
+    </w:rPr>
+  </w:style>
+  <w:style w:type="character" w:styleId="ListLabel1252">
+    <w:name w:val="ListLabel 1252"/>
+    <w:qFormat/>
+    <w:rPr>
+      <w:rFonts w:cs="OpenSymbol"/>
+    </w:rPr>
+  </w:style>
+  <w:style w:type="character" w:styleId="ListLabel1253">
+    <w:name w:val="ListLabel 1253"/>
+    <w:qFormat/>
+    <w:rPr>
+      <w:rFonts w:cs="OpenSymbol"/>
+    </w:rPr>
+  </w:style>
+  <w:style w:type="character" w:styleId="ListLabel1254">
+    <w:name w:val="ListLabel 1254"/>
+    <w:qFormat/>
+    <w:rPr>
+      <w:color w:val="00000A"/>
+      <w:u w:val="none"/>
+    </w:rPr>
+  </w:style>
+  <w:style w:type="character" w:styleId="ListLabel1255">
+    <w:name w:val="ListLabel 1255"/>
+    <w:qFormat/>
+    <w:rPr>
+      <w:b w:val="false"/>
+      <w:bCs w:val="false"/>
+    </w:rPr>
+  </w:style>
+  <w:style w:type="character" w:styleId="ListLabel1256">
+    <w:name w:val="ListLabel 1256"/>
+    <w:qFormat/>
+    <w:rPr>
+      <w:rFonts w:ascii="Liberation Serif" w:hAnsi="Liberation Serif" w:cs="OpenSymbol"/>
+    </w:rPr>
+  </w:style>
+  <w:style w:type="character" w:styleId="ListLabel1257">
+    <w:name w:val="ListLabel 1257"/>
+    <w:qFormat/>
+    <w:rPr>
+      <w:rFonts w:cs="OpenSymbol"/>
+    </w:rPr>
+  </w:style>
+  <w:style w:type="character" w:styleId="ListLabel1258">
+    <w:name w:val="ListLabel 1258"/>
+    <w:qFormat/>
+    <w:rPr>
+      <w:rFonts w:cs="OpenSymbol"/>
+    </w:rPr>
+  </w:style>
+  <w:style w:type="character" w:styleId="ListLabel1259">
+    <w:name w:val="ListLabel 1259"/>
+    <w:qFormat/>
+    <w:rPr>
+      <w:rFonts w:cs="OpenSymbol"/>
+    </w:rPr>
+  </w:style>
+  <w:style w:type="character" w:styleId="ListLabel1260">
+    <w:name w:val="ListLabel 1260"/>
+    <w:qFormat/>
+    <w:rPr>
+      <w:rFonts w:cs="OpenSymbol"/>
+    </w:rPr>
+  </w:style>
+  <w:style w:type="character" w:styleId="ListLabel1261">
+    <w:name w:val="ListLabel 1261"/>
+    <w:qFormat/>
+    <w:rPr>
+      <w:rFonts w:cs="OpenSymbol"/>
+    </w:rPr>
+  </w:style>
+  <w:style w:type="character" w:styleId="ListLabel1262">
+    <w:name w:val="ListLabel 1262"/>
+    <w:qFormat/>
+    <w:rPr>
+      <w:rFonts w:cs="OpenSymbol"/>
+    </w:rPr>
+  </w:style>
+  <w:style w:type="character" w:styleId="ListLabel1263">
+    <w:name w:val="ListLabel 1263"/>
+    <w:qFormat/>
+    <w:rPr>
+      <w:rFonts w:cs="OpenSymbol"/>
+    </w:rPr>
+  </w:style>
+  <w:style w:type="character" w:styleId="ListLabel1264">
+    <w:name w:val="ListLabel 1264"/>
+    <w:qFormat/>
+    <w:rPr>
+      <w:rFonts w:cs="OpenSymbol"/>
+    </w:rPr>
+  </w:style>
+  <w:style w:type="character" w:styleId="ListLabel1265">
+    <w:name w:val="ListLabel 1265"/>
+    <w:qFormat/>
+    <w:rPr>
+      <w:rFonts w:ascii="Liberation Serif" w:hAnsi="Liberation Serif" w:cs="OpenSymbol"/>
+    </w:rPr>
+  </w:style>
+  <w:style w:type="character" w:styleId="ListLabel1266">
+    <w:name w:val="ListLabel 1266"/>
+    <w:qFormat/>
+    <w:rPr>
+      <w:rFonts w:cs="OpenSymbol"/>
+    </w:rPr>
+  </w:style>
+  <w:style w:type="character" w:styleId="ListLabel1267">
+    <w:name w:val="ListLabel 1267"/>
+    <w:qFormat/>
+    <w:rPr>
+      <w:rFonts w:cs="OpenSymbol"/>
+    </w:rPr>
+  </w:style>
+  <w:style w:type="character" w:styleId="ListLabel1268">
+    <w:name w:val="ListLabel 1268"/>
+    <w:qFormat/>
+    <w:rPr>
+      <w:rFonts w:cs="OpenSymbol"/>
+    </w:rPr>
+  </w:style>
+  <w:style w:type="character" w:styleId="ListLabel1269">
+    <w:name w:val="ListLabel 1269"/>
+    <w:qFormat/>
+    <w:rPr>
+      <w:rFonts w:cs="OpenSymbol"/>
+    </w:rPr>
+  </w:style>
+  <w:style w:type="character" w:styleId="ListLabel1270">
+    <w:name w:val="ListLabel 1270"/>
+    <w:qFormat/>
+    <w:rPr>
+      <w:rFonts w:cs="OpenSymbol"/>
+    </w:rPr>
+  </w:style>
+  <w:style w:type="character" w:styleId="ListLabel1271">
+    <w:name w:val="ListLabel 1271"/>
+    <w:qFormat/>
+    <w:rPr>
+      <w:rFonts w:cs="OpenSymbol"/>
+    </w:rPr>
+  </w:style>
+  <w:style w:type="character" w:styleId="ListLabel1272">
+    <w:name w:val="ListLabel 1272"/>
+    <w:qFormat/>
+    <w:rPr>
+      <w:rFonts w:cs="OpenSymbol"/>
+    </w:rPr>
+  </w:style>
+  <w:style w:type="character" w:styleId="ListLabel1273">
+    <w:name w:val="ListLabel 1273"/>
+    <w:qFormat/>
+    <w:rPr>
+      <w:rFonts w:cs="OpenSymbol"/>
+    </w:rPr>
+  </w:style>
+  <w:style w:type="character" w:styleId="ListLabel1274">
+    <w:name w:val="ListLabel 1274"/>
+    <w:qFormat/>
+    <w:rPr>
+      <w:rFonts w:ascii="Liberation Serif" w:hAnsi="Liberation Serif" w:cs="OpenSymbol"/>
+    </w:rPr>
+  </w:style>
+  <w:style w:type="character" w:styleId="ListLabel1275">
+    <w:name w:val="ListLabel 1275"/>
+    <w:qFormat/>
+    <w:rPr>
+      <w:rFonts w:cs="OpenSymbol"/>
+    </w:rPr>
+  </w:style>
+  <w:style w:type="character" w:styleId="ListLabel1276">
+    <w:name w:val="ListLabel 1276"/>
+    <w:qFormat/>
+    <w:rPr>
+      <w:rFonts w:cs="OpenSymbol"/>
+    </w:rPr>
+  </w:style>
+  <w:style w:type="character" w:styleId="ListLabel1277">
+    <w:name w:val="ListLabel 1277"/>
+    <w:qFormat/>
+    <w:rPr>
+      <w:rFonts w:cs="OpenSymbol"/>
+    </w:rPr>
+  </w:style>
+  <w:style w:type="character" w:styleId="ListLabel1278">
+    <w:name w:val="ListLabel 1278"/>
+    <w:qFormat/>
+    <w:rPr>
+      <w:rFonts w:cs="OpenSymbol"/>
+    </w:rPr>
+  </w:style>
+  <w:style w:type="character" w:styleId="ListLabel1279">
+    <w:name w:val="ListLabel 1279"/>
+    <w:qFormat/>
+    <w:rPr>
+      <w:rFonts w:cs="OpenSymbol"/>
+    </w:rPr>
+  </w:style>
+  <w:style w:type="character" w:styleId="ListLabel1280">
+    <w:name w:val="ListLabel 1280"/>
+    <w:qFormat/>
+    <w:rPr>
+      <w:rFonts w:cs="OpenSymbol"/>
+    </w:rPr>
+  </w:style>
+  <w:style w:type="character" w:styleId="ListLabel1281">
+    <w:name w:val="ListLabel 1281"/>
+    <w:qFormat/>
+    <w:rPr>
+      <w:rFonts w:cs="OpenSymbol"/>
+    </w:rPr>
+  </w:style>
+  <w:style w:type="character" w:styleId="ListLabel1282">
+    <w:name w:val="ListLabel 1282"/>
+    <w:qFormat/>
+    <w:rPr>
+      <w:rFonts w:cs="OpenSymbol"/>
+    </w:rPr>
+  </w:style>
+  <w:style w:type="character" w:styleId="ListLabel1283">
+    <w:name w:val="ListLabel 1283"/>
+    <w:qFormat/>
+    <w:rPr>
+      <w:rFonts w:ascii="Liberation Serif" w:hAnsi="Liberation Serif" w:cs="OpenSymbol"/>
+    </w:rPr>
+  </w:style>
+  <w:style w:type="character" w:styleId="ListLabel1284">
+    <w:name w:val="ListLabel 1284"/>
+    <w:qFormat/>
+    <w:rPr>
+      <w:rFonts w:cs="OpenSymbol"/>
+    </w:rPr>
+  </w:style>
+  <w:style w:type="character" w:styleId="ListLabel1285">
+    <w:name w:val="ListLabel 1285"/>
+    <w:qFormat/>
+    <w:rPr>
+      <w:rFonts w:cs="OpenSymbol"/>
+    </w:rPr>
+  </w:style>
+  <w:style w:type="character" w:styleId="ListLabel1286">
+    <w:name w:val="ListLabel 1286"/>
+    <w:qFormat/>
+    <w:rPr>
+      <w:rFonts w:cs="OpenSymbol"/>
+    </w:rPr>
+  </w:style>
+  <w:style w:type="character" w:styleId="ListLabel1287">
+    <w:name w:val="ListLabel 1287"/>
+    <w:qFormat/>
+    <w:rPr>
+      <w:rFonts w:cs="OpenSymbol"/>
+    </w:rPr>
+  </w:style>
+  <w:style w:type="character" w:styleId="ListLabel1288">
+    <w:name w:val="ListLabel 1288"/>
+    <w:qFormat/>
+    <w:rPr>
+      <w:rFonts w:cs="OpenSymbol"/>
+    </w:rPr>
+  </w:style>
+  <w:style w:type="character" w:styleId="ListLabel1289">
+    <w:name w:val="ListLabel 1289"/>
+    <w:qFormat/>
+    <w:rPr>
+      <w:rFonts w:cs="OpenSymbol"/>
+    </w:rPr>
+  </w:style>
+  <w:style w:type="character" w:styleId="ListLabel1290">
+    <w:name w:val="ListLabel 1290"/>
+    <w:qFormat/>
+    <w:rPr>
+      <w:rFonts w:cs="OpenSymbol"/>
+    </w:rPr>
+  </w:style>
+  <w:style w:type="character" w:styleId="ListLabel1291">
+    <w:name w:val="ListLabel 1291"/>
+    <w:qFormat/>
+    <w:rPr>
+      <w:rFonts w:cs="OpenSymbol"/>
+    </w:rPr>
+  </w:style>
+  <w:style w:type="character" w:styleId="ListLabel1292">
+    <w:name w:val="ListLabel 1292"/>
+    <w:qFormat/>
+    <w:rPr>
+      <w:rFonts w:ascii="Liberation Serif" w:hAnsi="Liberation Serif" w:cs="OpenSymbol"/>
+    </w:rPr>
+  </w:style>
+  <w:style w:type="character" w:styleId="ListLabel1293">
+    <w:name w:val="ListLabel 1293"/>
+    <w:qFormat/>
+    <w:rPr>
+      <w:rFonts w:cs="OpenSymbol"/>
+    </w:rPr>
+  </w:style>
+  <w:style w:type="character" w:styleId="ListLabel1294">
+    <w:name w:val="ListLabel 1294"/>
+    <w:qFormat/>
+    <w:rPr>
+      <w:rFonts w:cs="OpenSymbol"/>
+    </w:rPr>
+  </w:style>
+  <w:style w:type="character" w:styleId="ListLabel1295">
+    <w:name w:val="ListLabel 1295"/>
+    <w:qFormat/>
+    <w:rPr>
+      <w:rFonts w:cs="OpenSymbol"/>
+    </w:rPr>
+  </w:style>
+  <w:style w:type="character" w:styleId="ListLabel1296">
+    <w:name w:val="ListLabel 1296"/>
+    <w:qFormat/>
+    <w:rPr>
+      <w:rFonts w:cs="OpenSymbol"/>
+    </w:rPr>
+  </w:style>
+  <w:style w:type="character" w:styleId="ListLabel1297">
+    <w:name w:val="ListLabel 1297"/>
+    <w:qFormat/>
+    <w:rPr>
+      <w:rFonts w:cs="OpenSymbol"/>
+    </w:rPr>
+  </w:style>
+  <w:style w:type="character" w:styleId="ListLabel1298">
+    <w:name w:val="ListLabel 1298"/>
+    <w:qFormat/>
+    <w:rPr>
+      <w:rFonts w:cs="OpenSymbol"/>
+    </w:rPr>
+  </w:style>
+  <w:style w:type="character" w:styleId="ListLabel1299">
+    <w:name w:val="ListLabel 1299"/>
+    <w:qFormat/>
+    <w:rPr>
+      <w:rFonts w:cs="OpenSymbol"/>
+    </w:rPr>
+  </w:style>
+  <w:style w:type="character" w:styleId="ListLabel1300">
+    <w:name w:val="ListLabel 1300"/>
+    <w:qFormat/>
+    <w:rPr>
+      <w:rFonts w:cs="OpenSymbol"/>
+    </w:rPr>
+  </w:style>
+  <w:style w:type="character" w:styleId="ListLabel1301">
+    <w:name w:val="ListLabel 1301"/>
+    <w:qFormat/>
+    <w:rPr>
+      <w:rFonts w:ascii="Liberation Serif" w:hAnsi="Liberation Serif" w:cs="OpenSymbol"/>
+    </w:rPr>
+  </w:style>
+  <w:style w:type="character" w:styleId="ListLabel1302">
+    <w:name w:val="ListLabel 1302"/>
+    <w:qFormat/>
+    <w:rPr>
+      <w:rFonts w:cs="OpenSymbol"/>
+    </w:rPr>
+  </w:style>
+  <w:style w:type="character" w:styleId="ListLabel1303">
+    <w:name w:val="ListLabel 1303"/>
+    <w:qFormat/>
+    <w:rPr>
+      <w:rFonts w:cs="OpenSymbol"/>
+    </w:rPr>
+  </w:style>
+  <w:style w:type="character" w:styleId="ListLabel1304">
+    <w:name w:val="ListLabel 1304"/>
+    <w:qFormat/>
+    <w:rPr>
+      <w:rFonts w:cs="OpenSymbol"/>
+    </w:rPr>
+  </w:style>
+  <w:style w:type="character" w:styleId="ListLabel1305">
+    <w:name w:val="ListLabel 1305"/>
+    <w:qFormat/>
+    <w:rPr>
+      <w:rFonts w:cs="OpenSymbol"/>
+    </w:rPr>
+  </w:style>
+  <w:style w:type="character" w:styleId="ListLabel1306">
+    <w:name w:val="ListLabel 1306"/>
+    <w:qFormat/>
+    <w:rPr>
+      <w:rFonts w:cs="OpenSymbol"/>
+    </w:rPr>
+  </w:style>
+  <w:style w:type="character" w:styleId="ListLabel1307">
+    <w:name w:val="ListLabel 1307"/>
+    <w:qFormat/>
+    <w:rPr>
+      <w:rFonts w:cs="OpenSymbol"/>
+    </w:rPr>
+  </w:style>
+  <w:style w:type="character" w:styleId="ListLabel1308">
+    <w:name w:val="ListLabel 1308"/>
+    <w:qFormat/>
+    <w:rPr>
+      <w:rFonts w:cs="OpenSymbol"/>
+    </w:rPr>
+  </w:style>
+  <w:style w:type="character" w:styleId="ListLabel1309">
+    <w:name w:val="ListLabel 1309"/>
+    <w:qFormat/>
+    <w:rPr>
+      <w:rFonts w:cs="OpenSymbol"/>
+    </w:rPr>
+  </w:style>
+  <w:style w:type="character" w:styleId="ListLabel1310">
+    <w:name w:val="ListLabel 1310"/>
+    <w:qFormat/>
+    <w:rPr>
+      <w:rFonts w:ascii="Liberation Serif" w:hAnsi="Liberation Serif" w:cs="OpenSymbol"/>
+    </w:rPr>
+  </w:style>
+  <w:style w:type="character" w:styleId="ListLabel1311">
+    <w:name w:val="ListLabel 1311"/>
+    <w:qFormat/>
+    <w:rPr>
+      <w:rFonts w:cs="OpenSymbol"/>
+    </w:rPr>
+  </w:style>
+  <w:style w:type="character" w:styleId="ListLabel1312">
+    <w:name w:val="ListLabel 1312"/>
+    <w:qFormat/>
+    <w:rPr>
+      <w:rFonts w:cs="OpenSymbol"/>
+    </w:rPr>
+  </w:style>
+  <w:style w:type="character" w:styleId="ListLabel1313">
+    <w:name w:val="ListLabel 1313"/>
+    <w:qFormat/>
+    <w:rPr>
+      <w:rFonts w:cs="OpenSymbol"/>
+    </w:rPr>
+  </w:style>
+  <w:style w:type="character" w:styleId="ListLabel1314">
+    <w:name w:val="ListLabel 1314"/>
+    <w:qFormat/>
+    <w:rPr>
+      <w:rFonts w:cs="OpenSymbol"/>
+    </w:rPr>
+  </w:style>
+  <w:style w:type="character" w:styleId="ListLabel1315">
+    <w:name w:val="ListLabel 1315"/>
+    <w:qFormat/>
+    <w:rPr>
+      <w:rFonts w:cs="OpenSymbol"/>
+    </w:rPr>
+  </w:style>
+  <w:style w:type="character" w:styleId="ListLabel1316">
+    <w:name w:val="ListLabel 1316"/>
+    <w:qFormat/>
+    <w:rPr>
+      <w:rFonts w:cs="OpenSymbol"/>
+    </w:rPr>
+  </w:style>
+  <w:style w:type="character" w:styleId="ListLabel1317">
+    <w:name w:val="ListLabel 1317"/>
+    <w:qFormat/>
+    <w:rPr>
+      <w:rFonts w:cs="OpenSymbol"/>
+    </w:rPr>
+  </w:style>
+  <w:style w:type="character" w:styleId="ListLabel1318">
+    <w:name w:val="ListLabel 1318"/>
+    <w:qFormat/>
+    <w:rPr>
+      <w:rFonts w:cs="OpenSymbol"/>
+    </w:rPr>
+  </w:style>
+  <w:style w:type="character" w:styleId="ListLabel1319">
+    <w:name w:val="ListLabel 1319"/>
+    <w:qFormat/>
+    <w:rPr>
+      <w:rFonts w:ascii="Liberation Serif" w:hAnsi="Liberation Serif" w:cs="OpenSymbol"/>
+    </w:rPr>
+  </w:style>
+  <w:style w:type="character" w:styleId="ListLabel1320">
+    <w:name w:val="ListLabel 1320"/>
+    <w:qFormat/>
+    <w:rPr>
+      <w:rFonts w:cs="OpenSymbol"/>
+    </w:rPr>
+  </w:style>
+  <w:style w:type="character" w:styleId="ListLabel1321">
+    <w:name w:val="ListLabel 1321"/>
+    <w:qFormat/>
+    <w:rPr>
+      <w:rFonts w:cs="OpenSymbol"/>
+    </w:rPr>
+  </w:style>
+  <w:style w:type="character" w:styleId="ListLabel1322">
+    <w:name w:val="ListLabel 1322"/>
+    <w:qFormat/>
+    <w:rPr>
+      <w:rFonts w:cs="OpenSymbol"/>
+    </w:rPr>
+  </w:style>
+  <w:style w:type="character" w:styleId="ListLabel1323">
+    <w:name w:val="ListLabel 1323"/>
+    <w:qFormat/>
+    <w:rPr>
+      <w:rFonts w:cs="OpenSymbol"/>
+    </w:rPr>
+  </w:style>
+  <w:style w:type="character" w:styleId="ListLabel1324">
+    <w:name w:val="ListLabel 1324"/>
+    <w:qFormat/>
+    <w:rPr>
+      <w:rFonts w:cs="OpenSymbol"/>
+    </w:rPr>
+  </w:style>
+  <w:style w:type="character" w:styleId="ListLabel1325">
+    <w:name w:val="ListLabel 1325"/>
+    <w:qFormat/>
+    <w:rPr>
+      <w:rFonts w:cs="OpenSymbol"/>
+    </w:rPr>
+  </w:style>
+  <w:style w:type="character" w:styleId="ListLabel1326">
+    <w:name w:val="ListLabel 1326"/>
+    <w:qFormat/>
+    <w:rPr>
+      <w:rFonts w:cs="OpenSymbol"/>
+    </w:rPr>
+  </w:style>
+  <w:style w:type="character" w:styleId="ListLabel1327">
+    <w:name w:val="ListLabel 1327"/>
+    <w:qFormat/>
+    <w:rPr>
+      <w:rFonts w:cs="OpenSymbol"/>
+    </w:rPr>
+  </w:style>
+  <w:style w:type="character" w:styleId="ListLabel1328">
+    <w:name w:val="ListLabel 1328"/>
+    <w:qFormat/>
+    <w:rPr>
+      <w:rFonts w:cs="OpenSymbol"/>
+    </w:rPr>
+  </w:style>
+  <w:style w:type="character" w:styleId="ListLabel1329">
+    <w:name w:val="ListLabel 1329"/>
+    <w:qFormat/>
+    <w:rPr>
+      <w:rFonts w:cs="OpenSymbol"/>
+    </w:rPr>
+  </w:style>
+  <w:style w:type="character" w:styleId="ListLabel1330">
+    <w:name w:val="ListLabel 1330"/>
+    <w:qFormat/>
+    <w:rPr>
+      <w:rFonts w:cs="OpenSymbol"/>
+    </w:rPr>
+  </w:style>
+  <w:style w:type="character" w:styleId="ListLabel1331">
+    <w:name w:val="ListLabel 1331"/>
+    <w:qFormat/>
+    <w:rPr>
+      <w:rFonts w:cs="OpenSymbol"/>
+    </w:rPr>
+  </w:style>
+  <w:style w:type="character" w:styleId="ListLabel1332">
+    <w:name w:val="ListLabel 1332"/>
+    <w:qFormat/>
+    <w:rPr>
+      <w:rFonts w:cs="OpenSymbol"/>
+    </w:rPr>
+  </w:style>
+  <w:style w:type="character" w:styleId="ListLabel1333">
+    <w:name w:val="ListLabel 1333"/>
+    <w:qFormat/>
+    <w:rPr>
+      <w:rFonts w:cs="OpenSymbol"/>
+    </w:rPr>
+  </w:style>
+  <w:style w:type="character" w:styleId="ListLabel1334">
+    <w:name w:val="ListLabel 1334"/>
+    <w:qFormat/>
+    <w:rPr>
+      <w:rFonts w:cs="OpenSymbol"/>
+    </w:rPr>
+  </w:style>
+  <w:style w:type="character" w:styleId="ListLabel1335">
+    <w:name w:val="ListLabel 1335"/>
+    <w:qFormat/>
+    <w:rPr>
+      <w:rFonts w:cs="OpenSymbol"/>
+    </w:rPr>
+  </w:style>
+  <w:style w:type="character" w:styleId="ListLabel1336">
+    <w:name w:val="ListLabel 1336"/>
+    <w:qFormat/>
+    <w:rPr>
+      <w:rFonts w:cs="OpenSymbol"/>
+    </w:rPr>
+  </w:style>
+  <w:style w:type="character" w:styleId="ListLabel1337">
+    <w:name w:val="ListLabel 1337"/>
+    <w:qFormat/>
+    <w:rPr>
+      <w:color w:val="00000A"/>
+      <w:u w:val="none"/>
+    </w:rPr>
+  </w:style>
+  <w:style w:type="character" w:styleId="ListLabel1338">
+    <w:name w:val="ListLabel 1338"/>
+    <w:qFormat/>
+    <w:rPr>
+      <w:b w:val="false"/>
+      <w:bCs w:val="false"/>
+    </w:rPr>
+  </w:style>
+  <w:style w:type="character" w:styleId="ListLabel1339">
+    <w:name w:val="ListLabel 1339"/>
+    <w:qFormat/>
+    <w:rPr>
+      <w:rFonts w:ascii="Liberation Serif" w:hAnsi="Liberation Serif" w:cs="OpenSymbol"/>
+    </w:rPr>
+  </w:style>
+  <w:style w:type="character" w:styleId="ListLabel1340">
+    <w:name w:val="ListLabel 1340"/>
+    <w:qFormat/>
+    <w:rPr>
+      <w:rFonts w:cs="OpenSymbol"/>
+    </w:rPr>
+  </w:style>
+  <w:style w:type="character" w:styleId="ListLabel1341">
+    <w:name w:val="ListLabel 1341"/>
+    <w:qFormat/>
+    <w:rPr>
+      <w:rFonts w:cs="OpenSymbol"/>
+    </w:rPr>
+  </w:style>
+  <w:style w:type="character" w:styleId="ListLabel1342">
+    <w:name w:val="ListLabel 1342"/>
+    <w:qFormat/>
+    <w:rPr>
+      <w:rFonts w:cs="OpenSymbol"/>
+    </w:rPr>
+  </w:style>
+  <w:style w:type="character" w:styleId="ListLabel1343">
+    <w:name w:val="ListLabel 1343"/>
+    <w:qFormat/>
+    <w:rPr>
+      <w:rFonts w:cs="OpenSymbol"/>
+    </w:rPr>
+  </w:style>
+  <w:style w:type="character" w:styleId="ListLabel1344">
+    <w:name w:val="ListLabel 1344"/>
+    <w:qFormat/>
+    <w:rPr>
+      <w:rFonts w:cs="OpenSymbol"/>
+    </w:rPr>
+  </w:style>
+  <w:style w:type="character" w:styleId="ListLabel1345">
+    <w:name w:val="ListLabel 1345"/>
+    <w:qFormat/>
+    <w:rPr>
+      <w:rFonts w:cs="OpenSymbol"/>
+    </w:rPr>
+  </w:style>
+  <w:style w:type="character" w:styleId="ListLabel1346">
+    <w:name w:val="ListLabel 1346"/>
+    <w:qFormat/>
+    <w:rPr>
+      <w:rFonts w:cs="OpenSymbol"/>
+    </w:rPr>
+  </w:style>
+  <w:style w:type="character" w:styleId="ListLabel1347">
+    <w:name w:val="ListLabel 1347"/>
+    <w:qFormat/>
+    <w:rPr>
+      <w:rFonts w:cs="OpenSymbol"/>
+    </w:rPr>
+  </w:style>
+  <w:style w:type="character" w:styleId="ListLabel1348">
+    <w:name w:val="ListLabel 1348"/>
+    <w:qFormat/>
+    <w:rPr>
+      <w:rFonts w:ascii="Liberation Serif" w:hAnsi="Liberation Serif" w:cs="OpenSymbol"/>
+    </w:rPr>
+  </w:style>
+  <w:style w:type="character" w:styleId="ListLabel1349">
+    <w:name w:val="ListLabel 1349"/>
+    <w:qFormat/>
+    <w:rPr>
+      <w:rFonts w:cs="OpenSymbol"/>
+    </w:rPr>
+  </w:style>
+  <w:style w:type="character" w:styleId="ListLabel1350">
+    <w:name w:val="ListLabel 1350"/>
+    <w:qFormat/>
+    <w:rPr>
+      <w:rFonts w:cs="OpenSymbol"/>
+    </w:rPr>
+  </w:style>
+  <w:style w:type="character" w:styleId="ListLabel1351">
+    <w:name w:val="ListLabel 1351"/>
+    <w:qFormat/>
+    <w:rPr>
+      <w:rFonts w:cs="OpenSymbol"/>
+    </w:rPr>
+  </w:style>
+  <w:style w:type="character" w:styleId="ListLabel1352">
+    <w:name w:val="ListLabel 1352"/>
+    <w:qFormat/>
+    <w:rPr>
+      <w:rFonts w:cs="OpenSymbol"/>
+    </w:rPr>
+  </w:style>
+  <w:style w:type="character" w:styleId="ListLabel1353">
+    <w:name w:val="ListLabel 1353"/>
+    <w:qFormat/>
+    <w:rPr>
+      <w:rFonts w:cs="OpenSymbol"/>
+    </w:rPr>
+  </w:style>
+  <w:style w:type="character" w:styleId="ListLabel1354">
+    <w:name w:val="ListLabel 1354"/>
+    <w:qFormat/>
+    <w:rPr>
+      <w:rFonts w:cs="OpenSymbol"/>
+    </w:rPr>
+  </w:style>
+  <w:style w:type="character" w:styleId="ListLabel1355">
+    <w:name w:val="ListLabel 1355"/>
+    <w:qFormat/>
+    <w:rPr>
+      <w:rFonts w:cs="OpenSymbol"/>
+    </w:rPr>
+  </w:style>
+  <w:style w:type="character" w:styleId="ListLabel1356">
+    <w:name w:val="ListLabel 1356"/>
+    <w:qFormat/>
+    <w:rPr>
+      <w:rFonts w:cs="OpenSymbol"/>
+    </w:rPr>
+  </w:style>
+  <w:style w:type="character" w:styleId="ListLabel1357">
+    <w:name w:val="ListLabel 1357"/>
+    <w:qFormat/>
+    <w:rPr>
+      <w:rFonts w:ascii="Liberation Serif" w:hAnsi="Liberation Serif" w:cs="OpenSymbol"/>
+    </w:rPr>
+  </w:style>
+  <w:style w:type="character" w:styleId="ListLabel1358">
+    <w:name w:val="ListLabel 1358"/>
+    <w:qFormat/>
+    <w:rPr>
+      <w:rFonts w:cs="OpenSymbol"/>
+    </w:rPr>
+  </w:style>
+  <w:style w:type="character" w:styleId="ListLabel1359">
+    <w:name w:val="ListLabel 1359"/>
+    <w:qFormat/>
+    <w:rPr>
+      <w:rFonts w:cs="OpenSymbol"/>
+    </w:rPr>
+  </w:style>
+  <w:style w:type="character" w:styleId="ListLabel1360">
+    <w:name w:val="ListLabel 1360"/>
+    <w:qFormat/>
+    <w:rPr>
+      <w:rFonts w:cs="OpenSymbol"/>
+    </w:rPr>
+  </w:style>
+  <w:style w:type="character" w:styleId="ListLabel1361">
+    <w:name w:val="ListLabel 1361"/>
+    <w:qFormat/>
+    <w:rPr>
+      <w:rFonts w:cs="OpenSymbol"/>
+    </w:rPr>
+  </w:style>
+  <w:style w:type="character" w:styleId="ListLabel1362">
+    <w:name w:val="ListLabel 1362"/>
+    <w:qFormat/>
+    <w:rPr>
+      <w:rFonts w:cs="OpenSymbol"/>
+    </w:rPr>
+  </w:style>
+  <w:style w:type="character" w:styleId="ListLabel1363">
+    <w:name w:val="ListLabel 1363"/>
+    <w:qFormat/>
+    <w:rPr>
+      <w:rFonts w:cs="OpenSymbol"/>
+    </w:rPr>
+  </w:style>
+  <w:style w:type="character" w:styleId="ListLabel1364">
+    <w:name w:val="ListLabel 1364"/>
+    <w:qFormat/>
+    <w:rPr>
+      <w:rFonts w:cs="OpenSymbol"/>
+    </w:rPr>
+  </w:style>
+  <w:style w:type="character" w:styleId="ListLabel1365">
+    <w:name w:val="ListLabel 1365"/>
+    <w:qFormat/>
+    <w:rPr>
+      <w:rFonts w:cs="OpenSymbol"/>
+    </w:rPr>
+  </w:style>
+  <w:style w:type="character" w:styleId="ListLabel1366">
+    <w:name w:val="ListLabel 1366"/>
+    <w:qFormat/>
+    <w:rPr>
+      <w:rFonts w:ascii="Liberation Serif" w:hAnsi="Liberation Serif" w:cs="OpenSymbol"/>
+    </w:rPr>
+  </w:style>
+  <w:style w:type="character" w:styleId="ListLabel1367">
+    <w:name w:val="ListLabel 1367"/>
+    <w:qFormat/>
+    <w:rPr>
+      <w:rFonts w:cs="OpenSymbol"/>
+    </w:rPr>
+  </w:style>
+  <w:style w:type="character" w:styleId="ListLabel1368">
+    <w:name w:val="ListLabel 1368"/>
+    <w:qFormat/>
+    <w:rPr>
+      <w:rFonts w:cs="OpenSymbol"/>
+    </w:rPr>
+  </w:style>
+  <w:style w:type="character" w:styleId="ListLabel1369">
+    <w:name w:val="ListLabel 1369"/>
+    <w:qFormat/>
+    <w:rPr>
+      <w:rFonts w:cs="OpenSymbol"/>
+    </w:rPr>
+  </w:style>
+  <w:style w:type="character" w:styleId="ListLabel1370">
+    <w:name w:val="ListLabel 1370"/>
+    <w:qFormat/>
+    <w:rPr>
+      <w:rFonts w:cs="OpenSymbol"/>
+    </w:rPr>
+  </w:style>
+  <w:style w:type="character" w:styleId="ListLabel1371">
+    <w:name w:val="ListLabel 1371"/>
+    <w:qFormat/>
+    <w:rPr>
+      <w:rFonts w:cs="OpenSymbol"/>
+    </w:rPr>
+  </w:style>
+  <w:style w:type="character" w:styleId="ListLabel1372">
+    <w:name w:val="ListLabel 1372"/>
+    <w:qFormat/>
+    <w:rPr>
+      <w:rFonts w:cs="OpenSymbol"/>
+    </w:rPr>
+  </w:style>
+  <w:style w:type="character" w:styleId="ListLabel1373">
+    <w:name w:val="ListLabel 1373"/>
+    <w:qFormat/>
+    <w:rPr>
+      <w:rFonts w:cs="OpenSymbol"/>
+    </w:rPr>
+  </w:style>
+  <w:style w:type="character" w:styleId="ListLabel1374">
+    <w:name w:val="ListLabel 1374"/>
+    <w:qFormat/>
+    <w:rPr>
+      <w:rFonts w:cs="OpenSymbol"/>
+    </w:rPr>
+  </w:style>
+  <w:style w:type="character" w:styleId="ListLabel1375">
+    <w:name w:val="ListLabel 1375"/>
+    <w:qFormat/>
+    <w:rPr>
+      <w:rFonts w:ascii="Liberation Serif" w:hAnsi="Liberation Serif" w:cs="OpenSymbol"/>
+    </w:rPr>
+  </w:style>
+  <w:style w:type="character" w:styleId="ListLabel1376">
+    <w:name w:val="ListLabel 1376"/>
+    <w:qFormat/>
+    <w:rPr>
+      <w:rFonts w:cs="OpenSymbol"/>
+    </w:rPr>
+  </w:style>
+  <w:style w:type="character" w:styleId="ListLabel1377">
+    <w:name w:val="ListLabel 1377"/>
+    <w:qFormat/>
+    <w:rPr>
+      <w:rFonts w:cs="OpenSymbol"/>
+    </w:rPr>
+  </w:style>
+  <w:style w:type="character" w:styleId="ListLabel1378">
+    <w:name w:val="ListLabel 1378"/>
+    <w:qFormat/>
+    <w:rPr>
+      <w:rFonts w:cs="OpenSymbol"/>
+    </w:rPr>
+  </w:style>
+  <w:style w:type="character" w:styleId="ListLabel1379">
+    <w:name w:val="ListLabel 1379"/>
+    <w:qFormat/>
+    <w:rPr>
+      <w:rFonts w:cs="OpenSymbol"/>
+    </w:rPr>
+  </w:style>
+  <w:style w:type="character" w:styleId="ListLabel1380">
+    <w:name w:val="ListLabel 1380"/>
+    <w:qFormat/>
+    <w:rPr>
+      <w:rFonts w:cs="OpenSymbol"/>
+    </w:rPr>
+  </w:style>
+  <w:style w:type="character" w:styleId="ListLabel1381">
+    <w:name w:val="ListLabel 1381"/>
+    <w:qFormat/>
+    <w:rPr>
+      <w:rFonts w:cs="OpenSymbol"/>
+    </w:rPr>
+  </w:style>
+  <w:style w:type="character" w:styleId="ListLabel1382">
+    <w:name w:val="ListLabel 1382"/>
+    <w:qFormat/>
+    <w:rPr>
+      <w:rFonts w:cs="OpenSymbol"/>
+    </w:rPr>
+  </w:style>
+  <w:style w:type="character" w:styleId="ListLabel1383">
+    <w:name w:val="ListLabel 1383"/>
+    <w:qFormat/>
+    <w:rPr>
+      <w:rFonts w:cs="OpenSymbol"/>
+    </w:rPr>
+  </w:style>
+  <w:style w:type="character" w:styleId="ListLabel1384">
+    <w:name w:val="ListLabel 1384"/>
+    <w:qFormat/>
+    <w:rPr>
+      <w:rFonts w:ascii="Liberation Serif" w:hAnsi="Liberation Serif" w:cs="OpenSymbol"/>
+    </w:rPr>
+  </w:style>
+  <w:style w:type="character" w:styleId="ListLabel1385">
+    <w:name w:val="ListLabel 1385"/>
+    <w:qFormat/>
+    <w:rPr>
+      <w:rFonts w:cs="OpenSymbol"/>
+    </w:rPr>
+  </w:style>
+  <w:style w:type="character" w:styleId="ListLabel1386">
+    <w:name w:val="ListLabel 1386"/>
+    <w:qFormat/>
+    <w:rPr>
+      <w:rFonts w:cs="OpenSymbol"/>
+    </w:rPr>
+  </w:style>
+  <w:style w:type="character" w:styleId="ListLabel1387">
+    <w:name w:val="ListLabel 1387"/>
+    <w:qFormat/>
+    <w:rPr>
+      <w:rFonts w:cs="OpenSymbol"/>
+    </w:rPr>
+  </w:style>
+  <w:style w:type="character" w:styleId="ListLabel1388">
+    <w:name w:val="ListLabel 1388"/>
+    <w:qFormat/>
+    <w:rPr>
+      <w:rFonts w:cs="OpenSymbol"/>
+    </w:rPr>
+  </w:style>
+  <w:style w:type="character" w:styleId="ListLabel1389">
+    <w:name w:val="ListLabel 1389"/>
+    <w:qFormat/>
+    <w:rPr>
+      <w:rFonts w:cs="OpenSymbol"/>
+    </w:rPr>
+  </w:style>
+  <w:style w:type="character" w:styleId="ListLabel1390">
+    <w:name w:val="ListLabel 1390"/>
+    <w:qFormat/>
+    <w:rPr>
+      <w:rFonts w:cs="OpenSymbol"/>
+    </w:rPr>
+  </w:style>
+  <w:style w:type="character" w:styleId="ListLabel1391">
+    <w:name w:val="ListLabel 1391"/>
+    <w:qFormat/>
+    <w:rPr>
+      <w:rFonts w:cs="OpenSymbol"/>
+    </w:rPr>
+  </w:style>
+  <w:style w:type="character" w:styleId="ListLabel1392">
+    <w:name w:val="ListLabel 1392"/>
+    <w:qFormat/>
+    <w:rPr>
+      <w:rFonts w:cs="OpenSymbol"/>
+    </w:rPr>
+  </w:style>
+  <w:style w:type="character" w:styleId="ListLabel1393">
+    <w:name w:val="ListLabel 1393"/>
+    <w:qFormat/>
+    <w:rPr>
+      <w:rFonts w:ascii="Liberation Serif" w:hAnsi="Liberation Serif" w:cs="OpenSymbol"/>
+    </w:rPr>
+  </w:style>
+  <w:style w:type="character" w:styleId="ListLabel1394">
+    <w:name w:val="ListLabel 1394"/>
+    <w:qFormat/>
+    <w:rPr>
+      <w:rFonts w:cs="OpenSymbol"/>
+    </w:rPr>
+  </w:style>
+  <w:style w:type="character" w:styleId="ListLabel1395">
+    <w:name w:val="ListLabel 1395"/>
+    <w:qFormat/>
+    <w:rPr>
+      <w:rFonts w:cs="OpenSymbol"/>
+    </w:rPr>
+  </w:style>
+  <w:style w:type="character" w:styleId="ListLabel1396">
+    <w:name w:val="ListLabel 1396"/>
+    <w:qFormat/>
+    <w:rPr>
+      <w:rFonts w:cs="OpenSymbol"/>
+    </w:rPr>
+  </w:style>
+  <w:style w:type="character" w:styleId="ListLabel1397">
+    <w:name w:val="ListLabel 1397"/>
+    <w:qFormat/>
+    <w:rPr>
+      <w:rFonts w:cs="OpenSymbol"/>
+    </w:rPr>
+  </w:style>
+  <w:style w:type="character" w:styleId="ListLabel1398">
+    <w:name w:val="ListLabel 1398"/>
+    <w:qFormat/>
+    <w:rPr>
+      <w:rFonts w:cs="OpenSymbol"/>
+    </w:rPr>
+  </w:style>
+  <w:style w:type="character" w:styleId="ListLabel1399">
+    <w:name w:val="ListLabel 1399"/>
+    <w:qFormat/>
+    <w:rPr>
+      <w:rFonts w:cs="OpenSymbol"/>
+    </w:rPr>
+  </w:style>
+  <w:style w:type="character" w:styleId="ListLabel1400">
+    <w:name w:val="ListLabel 1400"/>
+    <w:qFormat/>
+    <w:rPr>
+      <w:rFonts w:cs="OpenSymbol"/>
+    </w:rPr>
+  </w:style>
+  <w:style w:type="character" w:styleId="ListLabel1401">
+    <w:name w:val="ListLabel 1401"/>
+    <w:qFormat/>
+    <w:rPr>
+      <w:rFonts w:cs="OpenSymbol"/>
+    </w:rPr>
+  </w:style>
+  <w:style w:type="character" w:styleId="ListLabel1402">
+    <w:name w:val="ListLabel 1402"/>
+    <w:qFormat/>
+    <w:rPr>
+      <w:rFonts w:ascii="Liberation Serif" w:hAnsi="Liberation Serif" w:cs="OpenSymbol"/>
+    </w:rPr>
+  </w:style>
+  <w:style w:type="character" w:styleId="ListLabel1403">
+    <w:name w:val="ListLabel 1403"/>
+    <w:qFormat/>
+    <w:rPr>
+      <w:rFonts w:cs="OpenSymbol"/>
+    </w:rPr>
+  </w:style>
+  <w:style w:type="character" w:styleId="ListLabel1404">
+    <w:name w:val="ListLabel 1404"/>
+    <w:qFormat/>
+    <w:rPr>
+      <w:rFonts w:cs="OpenSymbol"/>
+    </w:rPr>
+  </w:style>
+  <w:style w:type="character" w:styleId="ListLabel1405">
+    <w:name w:val="ListLabel 1405"/>
+    <w:qFormat/>
+    <w:rPr>
+      <w:rFonts w:cs="OpenSymbol"/>
+    </w:rPr>
+  </w:style>
+  <w:style w:type="character" w:styleId="ListLabel1406">
+    <w:name w:val="ListLabel 1406"/>
+    <w:qFormat/>
+    <w:rPr>
+      <w:rFonts w:cs="OpenSymbol"/>
+    </w:rPr>
+  </w:style>
+  <w:style w:type="character" w:styleId="ListLabel1407">
+    <w:name w:val="ListLabel 1407"/>
+    <w:qFormat/>
+    <w:rPr>
+      <w:rFonts w:cs="OpenSymbol"/>
+    </w:rPr>
+  </w:style>
+  <w:style w:type="character" w:styleId="ListLabel1408">
+    <w:name w:val="ListLabel 1408"/>
+    <w:qFormat/>
+    <w:rPr>
+      <w:rFonts w:cs="OpenSymbol"/>
+    </w:rPr>
+  </w:style>
+  <w:style w:type="character" w:styleId="ListLabel1409">
+    <w:name w:val="ListLabel 1409"/>
+    <w:qFormat/>
+    <w:rPr>
+      <w:rFonts w:cs="OpenSymbol"/>
+    </w:rPr>
+  </w:style>
+  <w:style w:type="character" w:styleId="ListLabel1410">
+    <w:name w:val="ListLabel 1410"/>
+    <w:qFormat/>
+    <w:rPr>
+      <w:rFonts w:cs="OpenSymbol"/>
+    </w:rPr>
+  </w:style>
+  <w:style w:type="character" w:styleId="ListLabel1411">
+    <w:name w:val="ListLabel 1411"/>
+    <w:qFormat/>
+    <w:rPr>
+      <w:rFonts w:cs="OpenSymbol"/>
+    </w:rPr>
+  </w:style>
+  <w:style w:type="character" w:styleId="ListLabel1412">
+    <w:name w:val="ListLabel 1412"/>
+    <w:qFormat/>
+    <w:rPr>
+      <w:rFonts w:cs="OpenSymbol"/>
+    </w:rPr>
+  </w:style>
+  <w:style w:type="character" w:styleId="ListLabel1413">
+    <w:name w:val="ListLabel 1413"/>
+    <w:qFormat/>
+    <w:rPr>
+      <w:rFonts w:cs="OpenSymbol"/>
+    </w:rPr>
+  </w:style>
+  <w:style w:type="character" w:styleId="ListLabel1414">
+    <w:name w:val="ListLabel 1414"/>
+    <w:qFormat/>
+    <w:rPr>
+      <w:rFonts w:cs="OpenSymbol"/>
+    </w:rPr>
+  </w:style>
+  <w:style w:type="character" w:styleId="ListLabel1415">
+    <w:name w:val="ListLabel 1415"/>
+    <w:qFormat/>
+    <w:rPr>
+      <w:rFonts w:cs="OpenSymbol"/>
+    </w:rPr>
+  </w:style>
+  <w:style w:type="character" w:styleId="ListLabel1416">
+    <w:name w:val="ListLabel 1416"/>
+    <w:qFormat/>
+    <w:rPr>
+      <w:rFonts w:cs="OpenSymbol"/>
+    </w:rPr>
+  </w:style>
+  <w:style w:type="character" w:styleId="ListLabel1417">
+    <w:name w:val="ListLabel 1417"/>
+    <w:qFormat/>
+    <w:rPr>
+      <w:rFonts w:cs="OpenSymbol"/>
+    </w:rPr>
+  </w:style>
+  <w:style w:type="character" w:styleId="ListLabel1418">
+    <w:name w:val="ListLabel 1418"/>
+    <w:qFormat/>
+    <w:rPr>
+      <w:rFonts w:cs="OpenSymbol"/>
+    </w:rPr>
+  </w:style>
+  <w:style w:type="character" w:styleId="ListLabel1419">
+    <w:name w:val="ListLabel 1419"/>
+    <w:qFormat/>
+    <w:rPr>
+      <w:rFonts w:cs="OpenSymbol"/>
+    </w:rPr>
+  </w:style>
+  <w:style w:type="character" w:styleId="ListLabel1420">
+    <w:name w:val="ListLabel 1420"/>
+    <w:qFormat/>
+    <w:rPr>
+      <w:color w:val="00000A"/>
+      <w:u w:val="none"/>
+    </w:rPr>
+  </w:style>
+  <w:style w:type="character" w:styleId="ListLabel1421">
+    <w:name w:val="ListLabel 1421"/>
+    <w:qFormat/>
+    <w:rPr>
+      <w:b w:val="false"/>
+      <w:bCs w:val="false"/>
+    </w:rPr>
+  </w:style>
   <w:style w:type="paragraph" w:styleId="Heading" w:customStyle="1">
     <w:name w:val="Heading"/>
     <w:basedOn w:val="Normal"/>

</xml_diff>

<commit_message>
playing around with object oriented exercise plan
</commit_message>
<xml_diff>
--- a/Front-End Notes/FreeCodeCamp - Javascript.docx
+++ b/Front-End Notes/FreeCodeCamp - Javascript.docx
@@ -4652,31 +4652,7 @@
         <w:rPr>
           <w:rStyle w:val="SourceText"/>
         </w:rPr>
-        <w:t xml:space="preserve"> element passes a particular test. It returns a Boolean value - </w:t>
-      </w:r>
-      <w:r>
-        <w:rPr>
-          <w:rStyle w:val="SourceText"/>
-        </w:rPr>
-        <w:t>true</w:t>
-      </w:r>
-      <w:r>
-        <w:rPr>
-          <w:rStyle w:val="SourceText"/>
-        </w:rPr>
-        <w:t xml:space="preserve"> if any of the values meet the criteria, </w:t>
-      </w:r>
-      <w:r>
-        <w:rPr>
-          <w:rStyle w:val="SourceText"/>
-        </w:rPr>
-        <w:t>false</w:t>
-      </w:r>
-      <w:r>
-        <w:rPr>
-          <w:rStyle w:val="SourceText"/>
-        </w:rPr>
-        <w:t xml:space="preserve"> if not.</w:t>
+        <w:t xml:space="preserve"> element passes a particular test. It returns a Boolean value - true if any of the values meet the criteria, false if not.</w:t>
       </w:r>
     </w:p>
     <w:p>
@@ -12404,6 +12380,8 @@
       <w:r>
         <w:rPr>
           <w:rStyle w:val="SourceText"/>
+          <w:b/>
+          <w:bCs/>
         </w:rPr>
         <w:t>describe</w:t>
       </w:r>
@@ -30062,6 +30040,589 @@
       <w:bCs w:val="false"/>
     </w:rPr>
   </w:style>
+  <w:style w:type="character" w:styleId="ListLabel1422">
+    <w:name w:val="ListLabel 1422"/>
+    <w:qFormat/>
+    <w:rPr>
+      <w:rFonts w:ascii="Liberation Serif" w:hAnsi="Liberation Serif" w:cs="OpenSymbol"/>
+    </w:rPr>
+  </w:style>
+  <w:style w:type="character" w:styleId="ListLabel1423">
+    <w:name w:val="ListLabel 1423"/>
+    <w:qFormat/>
+    <w:rPr>
+      <w:rFonts w:cs="OpenSymbol"/>
+    </w:rPr>
+  </w:style>
+  <w:style w:type="character" w:styleId="ListLabel1424">
+    <w:name w:val="ListLabel 1424"/>
+    <w:qFormat/>
+    <w:rPr>
+      <w:rFonts w:cs="OpenSymbol"/>
+    </w:rPr>
+  </w:style>
+  <w:style w:type="character" w:styleId="ListLabel1425">
+    <w:name w:val="ListLabel 1425"/>
+    <w:qFormat/>
+    <w:rPr>
+      <w:rFonts w:cs="OpenSymbol"/>
+    </w:rPr>
+  </w:style>
+  <w:style w:type="character" w:styleId="ListLabel1426">
+    <w:name w:val="ListLabel 1426"/>
+    <w:qFormat/>
+    <w:rPr>
+      <w:rFonts w:cs="OpenSymbol"/>
+    </w:rPr>
+  </w:style>
+  <w:style w:type="character" w:styleId="ListLabel1427">
+    <w:name w:val="ListLabel 1427"/>
+    <w:qFormat/>
+    <w:rPr>
+      <w:rFonts w:cs="OpenSymbol"/>
+    </w:rPr>
+  </w:style>
+  <w:style w:type="character" w:styleId="ListLabel1428">
+    <w:name w:val="ListLabel 1428"/>
+    <w:qFormat/>
+    <w:rPr>
+      <w:rFonts w:cs="OpenSymbol"/>
+    </w:rPr>
+  </w:style>
+  <w:style w:type="character" w:styleId="ListLabel1429">
+    <w:name w:val="ListLabel 1429"/>
+    <w:qFormat/>
+    <w:rPr>
+      <w:rFonts w:cs="OpenSymbol"/>
+    </w:rPr>
+  </w:style>
+  <w:style w:type="character" w:styleId="ListLabel1430">
+    <w:name w:val="ListLabel 1430"/>
+    <w:qFormat/>
+    <w:rPr>
+      <w:rFonts w:cs="OpenSymbol"/>
+    </w:rPr>
+  </w:style>
+  <w:style w:type="character" w:styleId="ListLabel1431">
+    <w:name w:val="ListLabel 1431"/>
+    <w:qFormat/>
+    <w:rPr>
+      <w:rFonts w:ascii="Liberation Serif" w:hAnsi="Liberation Serif" w:cs="OpenSymbol"/>
+    </w:rPr>
+  </w:style>
+  <w:style w:type="character" w:styleId="ListLabel1432">
+    <w:name w:val="ListLabel 1432"/>
+    <w:qFormat/>
+    <w:rPr>
+      <w:rFonts w:cs="OpenSymbol"/>
+    </w:rPr>
+  </w:style>
+  <w:style w:type="character" w:styleId="ListLabel1433">
+    <w:name w:val="ListLabel 1433"/>
+    <w:qFormat/>
+    <w:rPr>
+      <w:rFonts w:cs="OpenSymbol"/>
+    </w:rPr>
+  </w:style>
+  <w:style w:type="character" w:styleId="ListLabel1434">
+    <w:name w:val="ListLabel 1434"/>
+    <w:qFormat/>
+    <w:rPr>
+      <w:rFonts w:cs="OpenSymbol"/>
+    </w:rPr>
+  </w:style>
+  <w:style w:type="character" w:styleId="ListLabel1435">
+    <w:name w:val="ListLabel 1435"/>
+    <w:qFormat/>
+    <w:rPr>
+      <w:rFonts w:cs="OpenSymbol"/>
+    </w:rPr>
+  </w:style>
+  <w:style w:type="character" w:styleId="ListLabel1436">
+    <w:name w:val="ListLabel 1436"/>
+    <w:qFormat/>
+    <w:rPr>
+      <w:rFonts w:cs="OpenSymbol"/>
+    </w:rPr>
+  </w:style>
+  <w:style w:type="character" w:styleId="ListLabel1437">
+    <w:name w:val="ListLabel 1437"/>
+    <w:qFormat/>
+    <w:rPr>
+      <w:rFonts w:cs="OpenSymbol"/>
+    </w:rPr>
+  </w:style>
+  <w:style w:type="character" w:styleId="ListLabel1438">
+    <w:name w:val="ListLabel 1438"/>
+    <w:qFormat/>
+    <w:rPr>
+      <w:rFonts w:cs="OpenSymbol"/>
+    </w:rPr>
+  </w:style>
+  <w:style w:type="character" w:styleId="ListLabel1439">
+    <w:name w:val="ListLabel 1439"/>
+    <w:qFormat/>
+    <w:rPr>
+      <w:rFonts w:cs="OpenSymbol"/>
+    </w:rPr>
+  </w:style>
+  <w:style w:type="character" w:styleId="ListLabel1440">
+    <w:name w:val="ListLabel 1440"/>
+    <w:qFormat/>
+    <w:rPr>
+      <w:rFonts w:ascii="Liberation Serif" w:hAnsi="Liberation Serif" w:cs="OpenSymbol"/>
+    </w:rPr>
+  </w:style>
+  <w:style w:type="character" w:styleId="ListLabel1441">
+    <w:name w:val="ListLabel 1441"/>
+    <w:qFormat/>
+    <w:rPr>
+      <w:rFonts w:cs="OpenSymbol"/>
+    </w:rPr>
+  </w:style>
+  <w:style w:type="character" w:styleId="ListLabel1442">
+    <w:name w:val="ListLabel 1442"/>
+    <w:qFormat/>
+    <w:rPr>
+      <w:rFonts w:cs="OpenSymbol"/>
+    </w:rPr>
+  </w:style>
+  <w:style w:type="character" w:styleId="ListLabel1443">
+    <w:name w:val="ListLabel 1443"/>
+    <w:qFormat/>
+    <w:rPr>
+      <w:rFonts w:cs="OpenSymbol"/>
+    </w:rPr>
+  </w:style>
+  <w:style w:type="character" w:styleId="ListLabel1444">
+    <w:name w:val="ListLabel 1444"/>
+    <w:qFormat/>
+    <w:rPr>
+      <w:rFonts w:cs="OpenSymbol"/>
+    </w:rPr>
+  </w:style>
+  <w:style w:type="character" w:styleId="ListLabel1445">
+    <w:name w:val="ListLabel 1445"/>
+    <w:qFormat/>
+    <w:rPr>
+      <w:rFonts w:cs="OpenSymbol"/>
+    </w:rPr>
+  </w:style>
+  <w:style w:type="character" w:styleId="ListLabel1446">
+    <w:name w:val="ListLabel 1446"/>
+    <w:qFormat/>
+    <w:rPr>
+      <w:rFonts w:cs="OpenSymbol"/>
+    </w:rPr>
+  </w:style>
+  <w:style w:type="character" w:styleId="ListLabel1447">
+    <w:name w:val="ListLabel 1447"/>
+    <w:qFormat/>
+    <w:rPr>
+      <w:rFonts w:cs="OpenSymbol"/>
+    </w:rPr>
+  </w:style>
+  <w:style w:type="character" w:styleId="ListLabel1448">
+    <w:name w:val="ListLabel 1448"/>
+    <w:qFormat/>
+    <w:rPr>
+      <w:rFonts w:cs="OpenSymbol"/>
+    </w:rPr>
+  </w:style>
+  <w:style w:type="character" w:styleId="ListLabel1449">
+    <w:name w:val="ListLabel 1449"/>
+    <w:qFormat/>
+    <w:rPr>
+      <w:rFonts w:ascii="Liberation Serif" w:hAnsi="Liberation Serif" w:cs="OpenSymbol"/>
+    </w:rPr>
+  </w:style>
+  <w:style w:type="character" w:styleId="ListLabel1450">
+    <w:name w:val="ListLabel 1450"/>
+    <w:qFormat/>
+    <w:rPr>
+      <w:rFonts w:cs="OpenSymbol"/>
+    </w:rPr>
+  </w:style>
+  <w:style w:type="character" w:styleId="ListLabel1451">
+    <w:name w:val="ListLabel 1451"/>
+    <w:qFormat/>
+    <w:rPr>
+      <w:rFonts w:cs="OpenSymbol"/>
+    </w:rPr>
+  </w:style>
+  <w:style w:type="character" w:styleId="ListLabel1452">
+    <w:name w:val="ListLabel 1452"/>
+    <w:qFormat/>
+    <w:rPr>
+      <w:rFonts w:cs="OpenSymbol"/>
+    </w:rPr>
+  </w:style>
+  <w:style w:type="character" w:styleId="ListLabel1453">
+    <w:name w:val="ListLabel 1453"/>
+    <w:qFormat/>
+    <w:rPr>
+      <w:rFonts w:cs="OpenSymbol"/>
+    </w:rPr>
+  </w:style>
+  <w:style w:type="character" w:styleId="ListLabel1454">
+    <w:name w:val="ListLabel 1454"/>
+    <w:qFormat/>
+    <w:rPr>
+      <w:rFonts w:cs="OpenSymbol"/>
+    </w:rPr>
+  </w:style>
+  <w:style w:type="character" w:styleId="ListLabel1455">
+    <w:name w:val="ListLabel 1455"/>
+    <w:qFormat/>
+    <w:rPr>
+      <w:rFonts w:cs="OpenSymbol"/>
+    </w:rPr>
+  </w:style>
+  <w:style w:type="character" w:styleId="ListLabel1456">
+    <w:name w:val="ListLabel 1456"/>
+    <w:qFormat/>
+    <w:rPr>
+      <w:rFonts w:cs="OpenSymbol"/>
+    </w:rPr>
+  </w:style>
+  <w:style w:type="character" w:styleId="ListLabel1457">
+    <w:name w:val="ListLabel 1457"/>
+    <w:qFormat/>
+    <w:rPr>
+      <w:rFonts w:cs="OpenSymbol"/>
+    </w:rPr>
+  </w:style>
+  <w:style w:type="character" w:styleId="ListLabel1458">
+    <w:name w:val="ListLabel 1458"/>
+    <w:qFormat/>
+    <w:rPr>
+      <w:rFonts w:ascii="Liberation Serif" w:hAnsi="Liberation Serif" w:cs="OpenSymbol"/>
+    </w:rPr>
+  </w:style>
+  <w:style w:type="character" w:styleId="ListLabel1459">
+    <w:name w:val="ListLabel 1459"/>
+    <w:qFormat/>
+    <w:rPr>
+      <w:rFonts w:cs="OpenSymbol"/>
+    </w:rPr>
+  </w:style>
+  <w:style w:type="character" w:styleId="ListLabel1460">
+    <w:name w:val="ListLabel 1460"/>
+    <w:qFormat/>
+    <w:rPr>
+      <w:rFonts w:cs="OpenSymbol"/>
+    </w:rPr>
+  </w:style>
+  <w:style w:type="character" w:styleId="ListLabel1461">
+    <w:name w:val="ListLabel 1461"/>
+    <w:qFormat/>
+    <w:rPr>
+      <w:rFonts w:cs="OpenSymbol"/>
+    </w:rPr>
+  </w:style>
+  <w:style w:type="character" w:styleId="ListLabel1462">
+    <w:name w:val="ListLabel 1462"/>
+    <w:qFormat/>
+    <w:rPr>
+      <w:rFonts w:cs="OpenSymbol"/>
+    </w:rPr>
+  </w:style>
+  <w:style w:type="character" w:styleId="ListLabel1463">
+    <w:name w:val="ListLabel 1463"/>
+    <w:qFormat/>
+    <w:rPr>
+      <w:rFonts w:cs="OpenSymbol"/>
+    </w:rPr>
+  </w:style>
+  <w:style w:type="character" w:styleId="ListLabel1464">
+    <w:name w:val="ListLabel 1464"/>
+    <w:qFormat/>
+    <w:rPr>
+      <w:rFonts w:cs="OpenSymbol"/>
+    </w:rPr>
+  </w:style>
+  <w:style w:type="character" w:styleId="ListLabel1465">
+    <w:name w:val="ListLabel 1465"/>
+    <w:qFormat/>
+    <w:rPr>
+      <w:rFonts w:cs="OpenSymbol"/>
+    </w:rPr>
+  </w:style>
+  <w:style w:type="character" w:styleId="ListLabel1466">
+    <w:name w:val="ListLabel 1466"/>
+    <w:qFormat/>
+    <w:rPr>
+      <w:rFonts w:cs="OpenSymbol"/>
+    </w:rPr>
+  </w:style>
+  <w:style w:type="character" w:styleId="ListLabel1467">
+    <w:name w:val="ListLabel 1467"/>
+    <w:qFormat/>
+    <w:rPr>
+      <w:rFonts w:ascii="Liberation Serif" w:hAnsi="Liberation Serif" w:cs="OpenSymbol"/>
+    </w:rPr>
+  </w:style>
+  <w:style w:type="character" w:styleId="ListLabel1468">
+    <w:name w:val="ListLabel 1468"/>
+    <w:qFormat/>
+    <w:rPr>
+      <w:rFonts w:cs="OpenSymbol"/>
+    </w:rPr>
+  </w:style>
+  <w:style w:type="character" w:styleId="ListLabel1469">
+    <w:name w:val="ListLabel 1469"/>
+    <w:qFormat/>
+    <w:rPr>
+      <w:rFonts w:cs="OpenSymbol"/>
+    </w:rPr>
+  </w:style>
+  <w:style w:type="character" w:styleId="ListLabel1470">
+    <w:name w:val="ListLabel 1470"/>
+    <w:qFormat/>
+    <w:rPr>
+      <w:rFonts w:cs="OpenSymbol"/>
+    </w:rPr>
+  </w:style>
+  <w:style w:type="character" w:styleId="ListLabel1471">
+    <w:name w:val="ListLabel 1471"/>
+    <w:qFormat/>
+    <w:rPr>
+      <w:rFonts w:cs="OpenSymbol"/>
+    </w:rPr>
+  </w:style>
+  <w:style w:type="character" w:styleId="ListLabel1472">
+    <w:name w:val="ListLabel 1472"/>
+    <w:qFormat/>
+    <w:rPr>
+      <w:rFonts w:cs="OpenSymbol"/>
+    </w:rPr>
+  </w:style>
+  <w:style w:type="character" w:styleId="ListLabel1473">
+    <w:name w:val="ListLabel 1473"/>
+    <w:qFormat/>
+    <w:rPr>
+      <w:rFonts w:cs="OpenSymbol"/>
+    </w:rPr>
+  </w:style>
+  <w:style w:type="character" w:styleId="ListLabel1474">
+    <w:name w:val="ListLabel 1474"/>
+    <w:qFormat/>
+    <w:rPr>
+      <w:rFonts w:cs="OpenSymbol"/>
+    </w:rPr>
+  </w:style>
+  <w:style w:type="character" w:styleId="ListLabel1475">
+    <w:name w:val="ListLabel 1475"/>
+    <w:qFormat/>
+    <w:rPr>
+      <w:rFonts w:cs="OpenSymbol"/>
+    </w:rPr>
+  </w:style>
+  <w:style w:type="character" w:styleId="ListLabel1476">
+    <w:name w:val="ListLabel 1476"/>
+    <w:qFormat/>
+    <w:rPr>
+      <w:rFonts w:ascii="Liberation Serif" w:hAnsi="Liberation Serif" w:cs="OpenSymbol"/>
+    </w:rPr>
+  </w:style>
+  <w:style w:type="character" w:styleId="ListLabel1477">
+    <w:name w:val="ListLabel 1477"/>
+    <w:qFormat/>
+    <w:rPr>
+      <w:rFonts w:cs="OpenSymbol"/>
+    </w:rPr>
+  </w:style>
+  <w:style w:type="character" w:styleId="ListLabel1478">
+    <w:name w:val="ListLabel 1478"/>
+    <w:qFormat/>
+    <w:rPr>
+      <w:rFonts w:cs="OpenSymbol"/>
+    </w:rPr>
+  </w:style>
+  <w:style w:type="character" w:styleId="ListLabel1479">
+    <w:name w:val="ListLabel 1479"/>
+    <w:qFormat/>
+    <w:rPr>
+      <w:rFonts w:cs="OpenSymbol"/>
+    </w:rPr>
+  </w:style>
+  <w:style w:type="character" w:styleId="ListLabel1480">
+    <w:name w:val="ListLabel 1480"/>
+    <w:qFormat/>
+    <w:rPr>
+      <w:rFonts w:cs="OpenSymbol"/>
+    </w:rPr>
+  </w:style>
+  <w:style w:type="character" w:styleId="ListLabel1481">
+    <w:name w:val="ListLabel 1481"/>
+    <w:qFormat/>
+    <w:rPr>
+      <w:rFonts w:cs="OpenSymbol"/>
+    </w:rPr>
+  </w:style>
+  <w:style w:type="character" w:styleId="ListLabel1482">
+    <w:name w:val="ListLabel 1482"/>
+    <w:qFormat/>
+    <w:rPr>
+      <w:rFonts w:cs="OpenSymbol"/>
+    </w:rPr>
+  </w:style>
+  <w:style w:type="character" w:styleId="ListLabel1483">
+    <w:name w:val="ListLabel 1483"/>
+    <w:qFormat/>
+    <w:rPr>
+      <w:rFonts w:cs="OpenSymbol"/>
+    </w:rPr>
+  </w:style>
+  <w:style w:type="character" w:styleId="ListLabel1484">
+    <w:name w:val="ListLabel 1484"/>
+    <w:qFormat/>
+    <w:rPr>
+      <w:rFonts w:cs="OpenSymbol"/>
+    </w:rPr>
+  </w:style>
+  <w:style w:type="character" w:styleId="ListLabel1485">
+    <w:name w:val="ListLabel 1485"/>
+    <w:qFormat/>
+    <w:rPr>
+      <w:rFonts w:ascii="Liberation Serif" w:hAnsi="Liberation Serif" w:cs="OpenSymbol"/>
+    </w:rPr>
+  </w:style>
+  <w:style w:type="character" w:styleId="ListLabel1486">
+    <w:name w:val="ListLabel 1486"/>
+    <w:qFormat/>
+    <w:rPr>
+      <w:rFonts w:cs="OpenSymbol"/>
+    </w:rPr>
+  </w:style>
+  <w:style w:type="character" w:styleId="ListLabel1487">
+    <w:name w:val="ListLabel 1487"/>
+    <w:qFormat/>
+    <w:rPr>
+      <w:rFonts w:cs="OpenSymbol"/>
+    </w:rPr>
+  </w:style>
+  <w:style w:type="character" w:styleId="ListLabel1488">
+    <w:name w:val="ListLabel 1488"/>
+    <w:qFormat/>
+    <w:rPr>
+      <w:rFonts w:cs="OpenSymbol"/>
+    </w:rPr>
+  </w:style>
+  <w:style w:type="character" w:styleId="ListLabel1489">
+    <w:name w:val="ListLabel 1489"/>
+    <w:qFormat/>
+    <w:rPr>
+      <w:rFonts w:cs="OpenSymbol"/>
+    </w:rPr>
+  </w:style>
+  <w:style w:type="character" w:styleId="ListLabel1490">
+    <w:name w:val="ListLabel 1490"/>
+    <w:qFormat/>
+    <w:rPr>
+      <w:rFonts w:cs="OpenSymbol"/>
+    </w:rPr>
+  </w:style>
+  <w:style w:type="character" w:styleId="ListLabel1491">
+    <w:name w:val="ListLabel 1491"/>
+    <w:qFormat/>
+    <w:rPr>
+      <w:rFonts w:cs="OpenSymbol"/>
+    </w:rPr>
+  </w:style>
+  <w:style w:type="character" w:styleId="ListLabel1492">
+    <w:name w:val="ListLabel 1492"/>
+    <w:qFormat/>
+    <w:rPr>
+      <w:rFonts w:cs="OpenSymbol"/>
+    </w:rPr>
+  </w:style>
+  <w:style w:type="character" w:styleId="ListLabel1493">
+    <w:name w:val="ListLabel 1493"/>
+    <w:qFormat/>
+    <w:rPr>
+      <w:rFonts w:cs="OpenSymbol"/>
+    </w:rPr>
+  </w:style>
+  <w:style w:type="character" w:styleId="ListLabel1494">
+    <w:name w:val="ListLabel 1494"/>
+    <w:qFormat/>
+    <w:rPr>
+      <w:rFonts w:cs="OpenSymbol"/>
+    </w:rPr>
+  </w:style>
+  <w:style w:type="character" w:styleId="ListLabel1495">
+    <w:name w:val="ListLabel 1495"/>
+    <w:qFormat/>
+    <w:rPr>
+      <w:rFonts w:cs="OpenSymbol"/>
+    </w:rPr>
+  </w:style>
+  <w:style w:type="character" w:styleId="ListLabel1496">
+    <w:name w:val="ListLabel 1496"/>
+    <w:qFormat/>
+    <w:rPr>
+      <w:rFonts w:cs="OpenSymbol"/>
+    </w:rPr>
+  </w:style>
+  <w:style w:type="character" w:styleId="ListLabel1497">
+    <w:name w:val="ListLabel 1497"/>
+    <w:qFormat/>
+    <w:rPr>
+      <w:rFonts w:cs="OpenSymbol"/>
+    </w:rPr>
+  </w:style>
+  <w:style w:type="character" w:styleId="ListLabel1498">
+    <w:name w:val="ListLabel 1498"/>
+    <w:qFormat/>
+    <w:rPr>
+      <w:rFonts w:cs="OpenSymbol"/>
+    </w:rPr>
+  </w:style>
+  <w:style w:type="character" w:styleId="ListLabel1499">
+    <w:name w:val="ListLabel 1499"/>
+    <w:qFormat/>
+    <w:rPr>
+      <w:rFonts w:cs="OpenSymbol"/>
+    </w:rPr>
+  </w:style>
+  <w:style w:type="character" w:styleId="ListLabel1500">
+    <w:name w:val="ListLabel 1500"/>
+    <w:qFormat/>
+    <w:rPr>
+      <w:rFonts w:cs="OpenSymbol"/>
+    </w:rPr>
+  </w:style>
+  <w:style w:type="character" w:styleId="ListLabel1501">
+    <w:name w:val="ListLabel 1501"/>
+    <w:qFormat/>
+    <w:rPr>
+      <w:rFonts w:cs="OpenSymbol"/>
+    </w:rPr>
+  </w:style>
+  <w:style w:type="character" w:styleId="ListLabel1502">
+    <w:name w:val="ListLabel 1502"/>
+    <w:qFormat/>
+    <w:rPr>
+      <w:rFonts w:cs="OpenSymbol"/>
+    </w:rPr>
+  </w:style>
+  <w:style w:type="character" w:styleId="ListLabel1503">
+    <w:name w:val="ListLabel 1503"/>
+    <w:qFormat/>
+    <w:rPr>
+      <w:color w:val="00000A"/>
+      <w:u w:val="none"/>
+    </w:rPr>
+  </w:style>
+  <w:style w:type="character" w:styleId="ListLabel1504">
+    <w:name w:val="ListLabel 1504"/>
+    <w:qFormat/>
+    <w:rPr>
+      <w:b w:val="false"/>
+      <w:bCs w:val="false"/>
+    </w:rPr>
+  </w:style>
   <w:style w:type="paragraph" w:styleId="Heading" w:customStyle="1">
     <w:name w:val="Heading"/>
     <w:basedOn w:val="Normal"/>

</xml_diff>